<commit_message>
modificaciones en resumen de S3
</commit_message>
<xml_diff>
--- a/Documentos/S3 & Glacier.docx
+++ b/Documentos/S3 & Glacier.docx
@@ -4,7 +4,7 @@
   <w:body>
     <w:p>
       <w:pPr>
-        <w:jc w:val="both"/>
+        <w:jc w:val="center"/>
         <w:rPr>
           <w:rStyle w:val="fontstyle01"/>
         </w:rPr>
@@ -772,25 +772,7 @@
           <w:sz w:val="24"/>
           <w:szCs w:val="24"/>
         </w:rPr>
-        <w:t>&gt;</w:t>
-      </w:r>
-      <w:r>
-        <w:rPr>
-          <w:rFonts w:ascii="Amazon Ember" w:hAnsi="Amazon Ember" w:cstheme="majorHAnsi"/>
-          <w:color w:val="000000"/>
-          <w:sz w:val="24"/>
-          <w:szCs w:val="24"/>
-        </w:rPr>
-        <w:t>.</w:t>
-      </w:r>
-      <w:r>
-        <w:rPr>
-          <w:rFonts w:ascii="Amazon Ember" w:hAnsi="Amazon Ember" w:cstheme="majorHAnsi"/>
-          <w:color w:val="000000"/>
-          <w:sz w:val="24"/>
-          <w:szCs w:val="24"/>
-        </w:rPr>
-        <w:t>s</w:t>
+        <w:t>&gt;.s</w:t>
       </w:r>
       <w:proofErr w:type="gramEnd"/>
       <w:r>
@@ -800,25 +782,7 @@
           <w:sz w:val="24"/>
           <w:szCs w:val="24"/>
         </w:rPr>
-        <w:t>3-website</w:t>
-      </w:r>
-      <w:r>
-        <w:rPr>
-          <w:rFonts w:ascii="Amazon Ember" w:hAnsi="Amazon Ember" w:cstheme="majorHAnsi"/>
-          <w:color w:val="000000"/>
-          <w:sz w:val="24"/>
-          <w:szCs w:val="24"/>
-        </w:rPr>
-        <w:t>.</w:t>
-      </w:r>
-      <w:r>
-        <w:rPr>
-          <w:rFonts w:ascii="Amazon Ember" w:hAnsi="Amazon Ember" w:cstheme="majorHAnsi"/>
-          <w:color w:val="000000"/>
-          <w:sz w:val="24"/>
-          <w:szCs w:val="24"/>
-        </w:rPr>
-        <w:t>&lt;AWS-</w:t>
+        <w:t>3-website.&lt;AWS-</w:t>
       </w:r>
       <w:proofErr w:type="spellStart"/>
       <w:r>
@@ -840,6 +804,16 @@
         </w:rPr>
         <w:t>&gt;.amazonaws.com</w:t>
       </w:r>
+    </w:p>
+    <w:p>
+      <w:pPr>
+        <w:rPr>
+          <w:rFonts w:ascii="Amazon Ember" w:hAnsi="Amazon Ember" w:cstheme="majorHAnsi"/>
+          <w:color w:val="000000"/>
+          <w:sz w:val="24"/>
+          <w:szCs w:val="24"/>
+        </w:rPr>
+      </w:pPr>
     </w:p>
     <w:p>
       <w:pPr>
@@ -877,6 +851,7 @@
           <w:ilvl w:val="0"/>
           <w:numId w:val="15"/>
         </w:numPr>
+        <w:jc w:val="both"/>
         <w:rPr>
           <w:rFonts w:ascii="Amazon Ember" w:hAnsi="Amazon Ember" w:cstheme="majorHAnsi"/>
           <w:color w:val="000000"/>
@@ -901,6 +876,7 @@
           <w:ilvl w:val="0"/>
           <w:numId w:val="15"/>
         </w:numPr>
+        <w:jc w:val="both"/>
         <w:rPr>
           <w:rFonts w:ascii="Amazon Ember" w:hAnsi="Amazon Ember" w:cstheme="majorHAnsi"/>
           <w:color w:val="000000"/>
@@ -925,6 +901,7 @@
           <w:ilvl w:val="0"/>
           <w:numId w:val="15"/>
         </w:numPr>
+        <w:jc w:val="both"/>
         <w:rPr>
           <w:rFonts w:ascii="Amazon Ember" w:hAnsi="Amazon Ember" w:cstheme="majorHAnsi"/>
           <w:color w:val="000000"/>
@@ -960,6 +937,7 @@
           <w:ilvl w:val="0"/>
           <w:numId w:val="15"/>
         </w:numPr>
+        <w:jc w:val="both"/>
         <w:rPr>
           <w:rFonts w:ascii="Amazon Ember" w:hAnsi="Amazon Ember" w:cstheme="majorHAnsi"/>
           <w:color w:val="000000"/>
@@ -984,6 +962,7 @@
           <w:ilvl w:val="1"/>
           <w:numId w:val="15"/>
         </w:numPr>
+        <w:jc w:val="both"/>
         <w:rPr>
           <w:rFonts w:ascii="Amazon Ember" w:hAnsi="Amazon Ember" w:cstheme="majorHAnsi"/>
           <w:color w:val="000000"/>
@@ -1008,28 +987,30 @@
           <w:ilvl w:val="1"/>
           <w:numId w:val="15"/>
         </w:numPr>
-        <w:rPr>
-          <w:rFonts w:ascii="Amazon Ember" w:hAnsi="Amazon Ember" w:cstheme="majorHAnsi"/>
-          <w:color w:val="000000"/>
-          <w:sz w:val="24"/>
-          <w:szCs w:val="24"/>
-        </w:rPr>
-      </w:pPr>
-      <w:r>
-        <w:rPr>
-          <w:rFonts w:ascii="Amazon Ember" w:hAnsi="Amazon Ember" w:cstheme="majorHAnsi"/>
+        <w:jc w:val="both"/>
+        <w:rPr>
+          <w:rFonts w:ascii="Amazon Ember" w:hAnsi="Amazon Ember" w:cstheme="majorHAnsi"/>
+          <w:color w:val="000000"/>
+          <w:sz w:val="24"/>
+          <w:szCs w:val="24"/>
+        </w:rPr>
+      </w:pPr>
+      <w:r>
+        <w:rPr>
+          <w:rFonts w:ascii="Amazon Ember" w:hAnsi="Amazon Ember" w:cstheme="majorHAnsi"/>
+          <w:noProof/>
           <w:color w:val="000000"/>
           <w:sz w:val="24"/>
           <w:szCs w:val="24"/>
         </w:rPr>
         <w:drawing>
-          <wp:anchor distT="0" distB="0" distL="114300" distR="114300" simplePos="0" relativeHeight="251659264" behindDoc="0" locked="0" layoutInCell="1" allowOverlap="1" wp14:anchorId="71DCBAC4" wp14:editId="7CE426FC">
+          <wp:anchor distT="0" distB="0" distL="114300" distR="114300" simplePos="0" relativeHeight="251659264" behindDoc="0" locked="0" layoutInCell="1" allowOverlap="1" wp14:anchorId="71DCBAC4" wp14:editId="7A0CC2CE">
             <wp:simplePos x="0" y="0"/>
             <wp:positionH relativeFrom="margin">
-              <wp:align>left</wp:align>
+              <wp:align>center</wp:align>
             </wp:positionH>
             <wp:positionV relativeFrom="paragraph">
-              <wp:posOffset>449663</wp:posOffset>
+              <wp:posOffset>395259</wp:posOffset>
             </wp:positionV>
             <wp:extent cx="5612130" cy="2985770"/>
             <wp:effectExtent l="19050" t="19050" r="26670" b="24130"/>
@@ -1083,6 +1064,24 @@
           </wp:anchor>
         </w:drawing>
       </w:r>
+      <w:r>
+        <w:rPr>
+          <w:rFonts w:ascii="Amazon Ember" w:hAnsi="Amazon Ember" w:cstheme="majorHAnsi"/>
+          <w:color w:val="000000"/>
+          <w:sz w:val="24"/>
+          <w:szCs w:val="24"/>
+        </w:rPr>
+        <w:t>Fácil</w:t>
+      </w:r>
+      <w:r>
+        <w:rPr>
+          <w:rFonts w:ascii="Amazon Ember" w:hAnsi="Amazon Ember" w:cstheme="majorHAnsi"/>
+          <w:color w:val="000000"/>
+          <w:sz w:val="24"/>
+          <w:szCs w:val="24"/>
+        </w:rPr>
+        <w:t xml:space="preserve"> </w:t>
+      </w:r>
       <w:proofErr w:type="spellStart"/>
       <w:r>
         <w:rPr>
@@ -1091,7 +1090,7 @@
           <w:sz w:val="24"/>
           <w:szCs w:val="24"/>
         </w:rPr>
-        <w:t>Facil</w:t>
+        <w:t>rollback</w:t>
       </w:r>
       <w:proofErr w:type="spellEnd"/>
       <w:r>
@@ -1101,26 +1100,6 @@
           <w:sz w:val="24"/>
           <w:szCs w:val="24"/>
         </w:rPr>
-        <w:t xml:space="preserve"> </w:t>
-      </w:r>
-      <w:proofErr w:type="spellStart"/>
-      <w:r>
-        <w:rPr>
-          <w:rFonts w:ascii="Amazon Ember" w:hAnsi="Amazon Ember" w:cstheme="majorHAnsi"/>
-          <w:color w:val="000000"/>
-          <w:sz w:val="24"/>
-          <w:szCs w:val="24"/>
-        </w:rPr>
-        <w:t>rollback</w:t>
-      </w:r>
-      <w:proofErr w:type="spellEnd"/>
-      <w:r>
-        <w:rPr>
-          <w:rFonts w:ascii="Amazon Ember" w:hAnsi="Amazon Ember" w:cstheme="majorHAnsi"/>
-          <w:color w:val="000000"/>
-          <w:sz w:val="24"/>
-          <w:szCs w:val="24"/>
-        </w:rPr>
         <w:t xml:space="preserve"> hacia una versión anterior</w:t>
       </w:r>
     </w:p>
@@ -1133,25 +1112,18 @@
           <w:szCs w:val="24"/>
         </w:rPr>
       </w:pPr>
-    </w:p>
-    <w:p>
-      <w:pPr>
-        <w:rPr>
-          <w:rFonts w:ascii="Amazon Ember" w:hAnsi="Amazon Ember" w:cstheme="majorHAnsi"/>
-          <w:color w:val="000000"/>
-          <w:sz w:val="24"/>
-          <w:szCs w:val="24"/>
-        </w:rPr>
-      </w:pPr>
-      <w:r>
+      <w:r>
+        <w:rPr>
+          <w:noProof/>
+        </w:rPr>
         <w:drawing>
-          <wp:anchor distT="0" distB="0" distL="114300" distR="114300" simplePos="0" relativeHeight="251658240" behindDoc="0" locked="0" layoutInCell="1" allowOverlap="1" wp14:anchorId="28BCA587" wp14:editId="4D348C4D">
+          <wp:anchor distT="0" distB="0" distL="114300" distR="114300" simplePos="0" relativeHeight="251658240" behindDoc="0" locked="0" layoutInCell="1" allowOverlap="1" wp14:anchorId="28BCA587" wp14:editId="67AF26A7">
             <wp:simplePos x="0" y="0"/>
             <wp:positionH relativeFrom="margin">
-              <wp:align>right</wp:align>
+              <wp:align>center</wp:align>
             </wp:positionH>
             <wp:positionV relativeFrom="paragraph">
-              <wp:posOffset>23026</wp:posOffset>
+              <wp:posOffset>3310035</wp:posOffset>
             </wp:positionV>
             <wp:extent cx="5586620" cy="2654300"/>
             <wp:effectExtent l="19050" t="19050" r="14605" b="12700"/>
@@ -1216,6 +1188,16 @@
         </w:rPr>
       </w:pPr>
     </w:p>
+    <w:p>
+      <w:pPr>
+        <w:rPr>
+          <w:rFonts w:ascii="Amazon Ember" w:hAnsi="Amazon Ember" w:cstheme="majorHAnsi"/>
+          <w:color w:val="000000"/>
+          <w:sz w:val="24"/>
+          <w:szCs w:val="24"/>
+        </w:rPr>
+      </w:pPr>
+    </w:p>
     <w:p/>
     <w:p/>
     <w:p/>
@@ -1224,6 +1206,7 @@
     <w:p/>
     <w:p/>
     <w:p/>
+    <w:p/>
     <w:p>
       <w:pPr>
         <w:jc w:val="both"/>
@@ -1983,19 +1966,49 @@
           <w:sz w:val="24"/>
           <w:szCs w:val="24"/>
         </w:rPr>
+        <w:t xml:space="preserve">Amazon S3 proporciona funciones para auditar y gestionar el acceso a sus buckets y objetos. </w:t>
+      </w:r>
+      <w:r>
+        <w:rPr>
+          <w:rFonts w:ascii="Amazon Ember" w:hAnsi="Amazon Ember" w:cstheme="majorHAnsi"/>
+          <w:b/>
+          <w:bCs/>
+          <w:color w:val="000000"/>
+          <w:sz w:val="24"/>
+          <w:szCs w:val="24"/>
+        </w:rPr>
+        <w:t>De forma predeterminada, los buckets y los objetos de S3 son privados. Solo tiene acceso a los recursos de S3 que cree.</w:t>
+      </w:r>
+    </w:p>
+    <w:p>
+      <w:pPr>
+        <w:spacing w:after="0"/>
+        <w:jc w:val="both"/>
+        <w:rPr>
+          <w:rFonts w:ascii="Amazon Ember" w:hAnsi="Amazon Ember" w:cstheme="majorHAnsi"/>
+          <w:color w:val="000000"/>
+          <w:sz w:val="24"/>
+          <w:szCs w:val="24"/>
+        </w:rPr>
+      </w:pPr>
+      <w:r>
+        <w:rPr>
+          <w:rFonts w:ascii="Amazon Ember" w:hAnsi="Amazon Ember" w:cstheme="majorHAnsi"/>
+          <w:color w:val="4472C4" w:themeColor="accent1"/>
+          <w:sz w:val="24"/>
+          <w:szCs w:val="24"/>
+        </w:rPr>
         <w:lastRenderedPageBreak/>
-        <w:t xml:space="preserve">Amazon S3 proporciona funciones para auditar y gestionar el acceso a sus buckets y objetos. </w:t>
-      </w:r>
-      <w:r>
-        <w:rPr>
-          <w:rFonts w:ascii="Amazon Ember" w:hAnsi="Amazon Ember" w:cstheme="majorHAnsi"/>
-          <w:b/>
-          <w:bCs/>
-          <w:color w:val="000000"/>
-          <w:sz w:val="24"/>
-          <w:szCs w:val="24"/>
-        </w:rPr>
-        <w:t>De forma predeterminada, los buckets y los objetos de S3 son privados. Solo tiene acceso a los recursos de S3 que cree.</w:t>
+        <w:t>Bloqueo del acceso público de S3:</w:t>
+      </w:r>
+      <w:r>
+        <w:rPr>
+          <w:rFonts w:ascii="Amazon Ember" w:hAnsi="Amazon Ember" w:cstheme="majorHAnsi"/>
+          <w:color w:val="000000"/>
+          <w:sz w:val="24"/>
+          <w:szCs w:val="24"/>
+        </w:rPr>
+        <w:t xml:space="preserve"> bloquea el acceso público a los buckets y objetos de S3. De forma predeterminada, la configuración de Bloquear acceso público se activa en el nivel de cuenta y bucket.</w:t>
       </w:r>
     </w:p>
     <w:p>
@@ -2012,20 +2025,76 @@
       <w:r>
         <w:rPr>
           <w:rFonts w:ascii="Amazon Ember" w:hAnsi="Amazon Ember" w:cstheme="majorHAnsi"/>
+          <w:color w:val="000000"/>
+          <w:sz w:val="24"/>
+          <w:szCs w:val="24"/>
+        </w:rPr>
+        <w:br/>
+      </w:r>
+      <w:r>
+        <w:rPr>
+          <w:rFonts w:ascii="Amazon Ember" w:hAnsi="Amazon Ember" w:cstheme="majorHAnsi"/>
           <w:color w:val="4472C4" w:themeColor="accent1"/>
           <w:sz w:val="24"/>
           <w:szCs w:val="24"/>
         </w:rPr>
-        <w:t>Bloqueo del acceso público de S3:</w:t>
-      </w:r>
-      <w:r>
-        <w:rPr>
-          <w:rFonts w:ascii="Amazon Ember" w:hAnsi="Amazon Ember" w:cstheme="majorHAnsi"/>
-          <w:color w:val="000000"/>
-          <w:sz w:val="24"/>
-          <w:szCs w:val="24"/>
-        </w:rPr>
-        <w:t xml:space="preserve"> bloquea el acceso público a los buckets y objetos de S3. De forma predeterminada, la configuración de Bloquear acceso público se activa en el nivel de cuenta y bucket.</w:t>
+        <w:t>AWS Identity and Access Management (IAM)</w:t>
+      </w:r>
+      <w:r>
+        <w:rPr>
+          <w:rFonts w:ascii="Amazon Ember" w:hAnsi="Amazon Ember" w:cstheme="majorHAnsi"/>
+          <w:color w:val="000000"/>
+          <w:sz w:val="24"/>
+          <w:szCs w:val="24"/>
+        </w:rPr>
+        <w:t>— Cree usuarios de IAM para su</w:t>
+      </w:r>
+      <w:r>
+        <w:rPr>
+          <w:rFonts w:ascii="Amazon Ember" w:hAnsi="Amazon Ember" w:cstheme="majorHAnsi"/>
+          <w:color w:val="000000"/>
+          <w:sz w:val="24"/>
+          <w:szCs w:val="24"/>
+        </w:rPr>
+        <w:t xml:space="preserve"> </w:t>
+      </w:r>
+      <w:r>
+        <w:rPr>
+          <w:rFonts w:ascii="Amazon Ember" w:hAnsi="Amazon Ember" w:cstheme="majorHAnsi"/>
+          <w:color w:val="000000"/>
+          <w:sz w:val="24"/>
+          <w:szCs w:val="24"/>
+        </w:rPr>
+        <w:t xml:space="preserve">Cuenta de AWS Para administrar el acceso a sus recursos de Amazon S3. Por ejemplo, puede usar IAM con Amazon S3 para controlar el tipo de acceso que tiene un usuario o un grupo de usuarios a partes concretas de un bucket de Amazon S3 que es propiedad de su Cuenta </w:t>
+      </w:r>
+      <w:proofErr w:type="spellStart"/>
+      <w:r>
+        <w:rPr>
+          <w:rFonts w:ascii="Amazon Ember" w:hAnsi="Amazon Ember" w:cstheme="majorHAnsi"/>
+          <w:color w:val="000000"/>
+          <w:sz w:val="24"/>
+          <w:szCs w:val="24"/>
+        </w:rPr>
+        <w:t>deAWS</w:t>
+      </w:r>
+      <w:proofErr w:type="spellEnd"/>
+      <w:r>
+        <w:rPr>
+          <w:rFonts w:ascii="Amazon Ember" w:hAnsi="Amazon Ember" w:cstheme="majorHAnsi"/>
+          <w:color w:val="000000"/>
+          <w:sz w:val="24"/>
+          <w:szCs w:val="24"/>
+        </w:rPr>
+        <w:t>.</w:t>
+      </w:r>
+      <w:r>
+        <w:rPr>
+          <w:rFonts w:ascii="Amazon Ember" w:hAnsi="Amazon Ember" w:cstheme="majorHAnsi"/>
+          <w:color w:val="000000"/>
+          <w:sz w:val="24"/>
+          <w:szCs w:val="24"/>
+        </w:rPr>
+        <w:br/>
       </w:r>
     </w:p>
     <w:p>
@@ -2042,29 +2111,20 @@
       <w:r>
         <w:rPr>
           <w:rFonts w:ascii="Amazon Ember" w:hAnsi="Amazon Ember" w:cstheme="majorHAnsi"/>
-          <w:color w:val="000000"/>
-          <w:sz w:val="24"/>
-          <w:szCs w:val="24"/>
-        </w:rPr>
-        <w:br/>
-      </w:r>
-      <w:r>
-        <w:rPr>
-          <w:rFonts w:ascii="Amazon Ember" w:hAnsi="Amazon Ember" w:cstheme="majorHAnsi"/>
           <w:color w:val="4472C4" w:themeColor="accent1"/>
           <w:sz w:val="24"/>
           <w:szCs w:val="24"/>
         </w:rPr>
-        <w:t>AWS Identity and Access Management (IAM)</w:t>
-      </w:r>
-      <w:r>
-        <w:rPr>
-          <w:rFonts w:ascii="Amazon Ember" w:hAnsi="Amazon Ember" w:cstheme="majorHAnsi"/>
-          <w:color w:val="000000"/>
-          <w:sz w:val="24"/>
-          <w:szCs w:val="24"/>
-        </w:rPr>
-        <w:t>— Cree usuarios de IAM para su</w:t>
+        <w:t>Políticas de buckets:</w:t>
+      </w:r>
+      <w:r>
+        <w:rPr>
+          <w:rFonts w:ascii="Amazon Ember" w:hAnsi="Amazon Ember" w:cstheme="majorHAnsi"/>
+          <w:color w:val="000000"/>
+          <w:sz w:val="24"/>
+          <w:szCs w:val="24"/>
+        </w:rPr>
+        <w:t xml:space="preserve"> utilice el lenguaje de políticas basado en IAM para configurar permisos basados</w:t>
       </w:r>
       <w:r>
         <w:rPr>
@@ -2082,66 +2142,7 @@
           <w:sz w:val="24"/>
           <w:szCs w:val="24"/>
         </w:rPr>
-        <w:t xml:space="preserve">Cuenta de AWS Para administrar el acceso a sus recursos de Amazon S3. Por ejemplo, puede usar IAM con Amazon S3 para controlar el tipo de acceso que tiene un usuario o un grupo de usuarios a partes concretas de un bucket de Amazon S3 que es propiedad de su Cuenta </w:t>
-      </w:r>
-      <w:proofErr w:type="spellStart"/>
-      <w:r>
-        <w:rPr>
-          <w:rFonts w:ascii="Amazon Ember" w:hAnsi="Amazon Ember" w:cstheme="majorHAnsi"/>
-          <w:color w:val="000000"/>
-          <w:sz w:val="24"/>
-          <w:szCs w:val="24"/>
-        </w:rPr>
-        <w:t>deAWS</w:t>
-      </w:r>
-      <w:proofErr w:type="spellEnd"/>
-      <w:r>
-        <w:rPr>
-          <w:rFonts w:ascii="Amazon Ember" w:hAnsi="Amazon Ember" w:cstheme="majorHAnsi"/>
-          <w:color w:val="000000"/>
-          <w:sz w:val="24"/>
-          <w:szCs w:val="24"/>
-        </w:rPr>
-        <w:t>.</w:t>
-      </w:r>
-      <w:r>
-        <w:rPr>
-          <w:rFonts w:ascii="Amazon Ember" w:hAnsi="Amazon Ember" w:cstheme="majorHAnsi"/>
-          <w:color w:val="000000"/>
-          <w:sz w:val="24"/>
-          <w:szCs w:val="24"/>
-        </w:rPr>
-        <w:br/>
-      </w:r>
-    </w:p>
-    <w:p>
-      <w:pPr>
-        <w:spacing w:after="0"/>
-        <w:jc w:val="both"/>
-        <w:rPr>
-          <w:rFonts w:ascii="Amazon Ember" w:hAnsi="Amazon Ember" w:cstheme="majorHAnsi"/>
-          <w:color w:val="000000"/>
-          <w:sz w:val="24"/>
-          <w:szCs w:val="24"/>
-        </w:rPr>
-      </w:pPr>
-      <w:r>
-        <w:rPr>
-          <w:rFonts w:ascii="Amazon Ember" w:hAnsi="Amazon Ember" w:cstheme="majorHAnsi"/>
-          <w:color w:val="4472C4" w:themeColor="accent1"/>
-          <w:sz w:val="24"/>
-          <w:szCs w:val="24"/>
-        </w:rPr>
-        <w:t>Políticas de buckets:</w:t>
-      </w:r>
-      <w:r>
-        <w:rPr>
-          <w:rFonts w:ascii="Amazon Ember" w:hAnsi="Amazon Ember" w:cstheme="majorHAnsi"/>
-          <w:color w:val="000000"/>
-          <w:sz w:val="24"/>
-          <w:szCs w:val="24"/>
-        </w:rPr>
-        <w:t xml:space="preserve"> utilice el lenguaje de políticas basado en IAM para configurar permisos basados en recursos para los buckets de S3 y los objetos en ellos.</w:t>
+        <w:t>en recursos para los buckets de S3 y los objetos en ellos.</w:t>
       </w:r>
       <w:r>
         <w:rPr>
@@ -2370,90 +2371,6 @@
         </w:rPr>
         <w:t>asegurándose de que las políticas solo proporcionen el acceso previsto a sus recursos de S3.</w:t>
       </w:r>
-    </w:p>
-    <w:p>
-      <w:pPr>
-        <w:spacing w:after="0" w:line="240" w:lineRule="auto"/>
-        <w:jc w:val="both"/>
-        <w:rPr>
-          <w:rFonts w:asciiTheme="majorHAnsi" w:hAnsiTheme="majorHAnsi" w:cstheme="majorHAnsi"/>
-          <w:color w:val="000000"/>
-          <w:sz w:val="24"/>
-          <w:szCs w:val="24"/>
-        </w:rPr>
-      </w:pPr>
-    </w:p>
-    <w:p>
-      <w:pPr>
-        <w:spacing w:after="0" w:line="240" w:lineRule="auto"/>
-        <w:jc w:val="both"/>
-        <w:rPr>
-          <w:rFonts w:asciiTheme="majorHAnsi" w:hAnsiTheme="majorHAnsi" w:cstheme="majorHAnsi"/>
-          <w:color w:val="000000"/>
-          <w:sz w:val="24"/>
-          <w:szCs w:val="24"/>
-        </w:rPr>
-      </w:pPr>
-    </w:p>
-    <w:p>
-      <w:pPr>
-        <w:spacing w:after="0" w:line="240" w:lineRule="auto"/>
-        <w:jc w:val="both"/>
-        <w:rPr>
-          <w:rFonts w:asciiTheme="majorHAnsi" w:hAnsiTheme="majorHAnsi" w:cstheme="majorHAnsi"/>
-          <w:color w:val="000000"/>
-          <w:sz w:val="24"/>
-          <w:szCs w:val="24"/>
-        </w:rPr>
-      </w:pPr>
-    </w:p>
-    <w:p>
-      <w:pPr>
-        <w:spacing w:after="0" w:line="240" w:lineRule="auto"/>
-        <w:jc w:val="both"/>
-        <w:rPr>
-          <w:rFonts w:asciiTheme="majorHAnsi" w:hAnsiTheme="majorHAnsi" w:cstheme="majorHAnsi"/>
-          <w:color w:val="000000"/>
-          <w:sz w:val="24"/>
-          <w:szCs w:val="24"/>
-        </w:rPr>
-      </w:pPr>
-    </w:p>
-    <w:p>
-      <w:pPr>
-        <w:spacing w:after="0" w:line="240" w:lineRule="auto"/>
-        <w:jc w:val="both"/>
-        <w:rPr>
-          <w:rFonts w:asciiTheme="majorHAnsi" w:hAnsiTheme="majorHAnsi" w:cstheme="majorHAnsi"/>
-          <w:color w:val="000000"/>
-          <w:sz w:val="24"/>
-          <w:szCs w:val="24"/>
-        </w:rPr>
-      </w:pPr>
-    </w:p>
-    <w:p>
-      <w:pPr>
-        <w:spacing w:after="0" w:line="240" w:lineRule="auto"/>
-        <w:jc w:val="both"/>
-        <w:rPr>
-          <w:rFonts w:asciiTheme="majorHAnsi" w:hAnsiTheme="majorHAnsi" w:cstheme="majorHAnsi"/>
-          <w:color w:val="000000"/>
-          <w:sz w:val="24"/>
-          <w:szCs w:val="24"/>
-        </w:rPr>
-      </w:pPr>
-    </w:p>
-    <w:p>
-      <w:pPr>
-        <w:spacing w:after="0" w:line="240" w:lineRule="auto"/>
-        <w:jc w:val="both"/>
-        <w:rPr>
-          <w:rFonts w:asciiTheme="majorHAnsi" w:hAnsiTheme="majorHAnsi" w:cstheme="majorHAnsi"/>
-          <w:color w:val="000000"/>
-          <w:sz w:val="24"/>
-          <w:szCs w:val="24"/>
-        </w:rPr>
-      </w:pPr>
     </w:p>
     <w:p>
       <w:pPr>
@@ -2506,7 +2423,6 @@
           <w:sz w:val="36"/>
           <w:szCs w:val="36"/>
         </w:rPr>
-        <w:lastRenderedPageBreak/>
         <w:br/>
       </w:r>
       <w:r>
@@ -2692,6 +2608,30 @@
         </w:rPr>
         <w:t>cuando se realiza un cambio en los recursos de S3.</w:t>
       </w:r>
+    </w:p>
+    <w:p>
+      <w:pPr>
+        <w:spacing w:after="0" w:line="240" w:lineRule="auto"/>
+        <w:jc w:val="both"/>
+        <w:rPr>
+          <w:rFonts w:asciiTheme="majorHAnsi" w:hAnsiTheme="majorHAnsi" w:cstheme="majorHAnsi"/>
+          <w:color w:val="000000"/>
+          <w:sz w:val="24"/>
+          <w:szCs w:val="24"/>
+        </w:rPr>
+      </w:pPr>
+    </w:p>
+    <w:p>
+      <w:pPr>
+        <w:spacing w:after="0" w:line="240" w:lineRule="auto"/>
+        <w:jc w:val="both"/>
+        <w:rPr>
+          <w:rFonts w:asciiTheme="majorHAnsi" w:hAnsiTheme="majorHAnsi" w:cstheme="majorHAnsi"/>
+          <w:color w:val="000000"/>
+          <w:sz w:val="24"/>
+          <w:szCs w:val="24"/>
+        </w:rPr>
+      </w:pPr>
     </w:p>
     <w:p>
       <w:pPr>
@@ -2723,6 +2663,7 @@
           <w:sz w:val="42"/>
           <w:szCs w:val="42"/>
         </w:rPr>
+        <w:lastRenderedPageBreak/>
         <w:t>Cómo funciona Amazon S3</w:t>
       </w:r>
     </w:p>
@@ -3194,7 +3135,6 @@
           <w:color w:val="000000"/>
           <w:lang w:val="es-ES" w:eastAsia="en-US"/>
         </w:rPr>
-        <w:lastRenderedPageBreak/>
         <w:t>Otra Cuenta de AWS de la misma partición no puede utilizar el mismo nombre de bucket hasta que se elimine el bucket</w:t>
       </w:r>
       <w:r>
@@ -3417,6 +3357,20 @@
         <w:spacing w:after="0" w:line="240" w:lineRule="auto"/>
         <w:jc w:val="both"/>
         <w:rPr>
+          <w:rFonts w:ascii="Amazon Ember" w:hAnsi="Amazon Ember" w:cstheme="majorHAnsi"/>
+          <w:b/>
+          <w:bCs/>
+          <w:color w:val="000000"/>
+          <w:sz w:val="24"/>
+          <w:szCs w:val="24"/>
+        </w:rPr>
+      </w:pPr>
+    </w:p>
+    <w:p>
+      <w:pPr>
+        <w:spacing w:after="0" w:line="240" w:lineRule="auto"/>
+        <w:jc w:val="both"/>
+        <w:rPr>
           <w:rFonts w:asciiTheme="majorHAnsi" w:hAnsiTheme="majorHAnsi" w:cstheme="majorHAnsi"/>
           <w:b/>
           <w:bCs/>
@@ -3444,6 +3398,7 @@
           <w:sz w:val="36"/>
           <w:szCs w:val="36"/>
         </w:rPr>
+        <w:lastRenderedPageBreak/>
         <w:t>Claves</w:t>
       </w:r>
     </w:p>
@@ -3834,6 +3789,11 @@
         <w:rPr>
           <w:rFonts w:ascii="Amazon Ember" w:hAnsi="Amazon Ember"/>
         </w:rPr>
+      </w:r>
+      <w:r>
+        <w:rPr>
+          <w:rFonts w:ascii="Amazon Ember" w:hAnsi="Amazon Ember"/>
+        </w:rPr>
         <w:fldChar w:fldCharType="separate"/>
       </w:r>
       <w:r>
@@ -3882,6 +3842,11 @@
           <w:rFonts w:ascii="Amazon Ember" w:hAnsi="Amazon Ember"/>
         </w:rPr>
         <w:instrText xml:space="preserve"> HYPERLINK "https://docs.aws.amazon.com/AmazonS3/latest/API/API_PutObject.html" </w:instrText>
+      </w:r>
+      <w:r>
+        <w:rPr>
+          <w:rFonts w:ascii="Amazon Ember" w:hAnsi="Amazon Ember"/>
+        </w:rPr>
       </w:r>
       <w:r>
         <w:rPr>
@@ -4148,6 +4113,17 @@
         <w:shd w:val="clear" w:color="auto" w:fill="FFFFFF"/>
         <w:spacing w:before="240" w:beforeAutospacing="0" w:after="240" w:afterAutospacing="0" w:line="360" w:lineRule="atLeast"/>
         <w:rPr>
+          <w:rFonts w:ascii="Amazon Ember" w:hAnsi="Amazon Ember"/>
+          <w:color w:val="16191F"/>
+        </w:rPr>
+      </w:pPr>
+    </w:p>
+    <w:p>
+      <w:pPr>
+        <w:pStyle w:val="NormalWeb"/>
+        <w:shd w:val="clear" w:color="auto" w:fill="FFFFFF"/>
+        <w:spacing w:before="240" w:beforeAutospacing="0" w:after="240" w:afterAutospacing="0" w:line="360" w:lineRule="atLeast"/>
+        <w:rPr>
           <w:rFonts w:ascii="ArialUnicodeMS" w:eastAsiaTheme="minorHAnsi" w:hAnsi="ArialUnicodeMS" w:cstheme="minorBidi"/>
           <w:color w:val="004B91"/>
           <w:sz w:val="36"/>
@@ -4163,6 +4139,7 @@
           <w:szCs w:val="36"/>
           <w:lang w:val="es-ES" w:eastAsia="en-US"/>
         </w:rPr>
+        <w:lastRenderedPageBreak/>
         <w:t>Listas de control de acceso (ACL)</w:t>
       </w:r>
     </w:p>
@@ -4329,7 +4306,6 @@
           <w:color w:val="16191F"/>
           <w:shd w:val="clear" w:color="auto" w:fill="FFFFFF"/>
         </w:rPr>
-        <w:lastRenderedPageBreak/>
         <w:t>Amazon S3 proporciona una sólida coherencia de lectura tras escritura para las operaciones PUT y DELETE de objetos del bucket de Amazon S3 en todas las Regiones de AWS</w:t>
       </w:r>
       <w:r>
@@ -4367,16 +4343,17 @@
         <w:rPr>
           <w:rFonts w:ascii="Amazon Ember" w:hAnsi="Amazon Ember"/>
           <w:color w:val="16191F"/>
-        </w:rPr>
-      </w:pPr>
-      <w:r>
-        <w:rPr>
-          <w:rFonts w:ascii="Amazon Ember" w:hAnsi="Amazon Ember"/>
-          <w:b/>
-          <w:bCs/>
-          <w:color w:val="16191F"/>
           <w:shd w:val="clear" w:color="auto" w:fill="FFFFFF"/>
         </w:rPr>
+      </w:pPr>
+      <w:r>
+        <w:rPr>
+          <w:rFonts w:ascii="Amazon Ember" w:hAnsi="Amazon Ember"/>
+          <w:b/>
+          <w:bCs/>
+          <w:color w:val="16191F"/>
+          <w:shd w:val="clear" w:color="auto" w:fill="FFFFFF"/>
+        </w:rPr>
         <w:t>Amazon S3 consigue una alta disponibilidad mediante la reproducción de los datos de varios servidores ubicados en los centros de datos de AWS</w:t>
       </w:r>
       <w:r>
@@ -4387,6 +4364,41 @@
         </w:rPr>
         <w:t>. Si una solicitud PUT se realiza correctamente, sus datos se almacenan de forma segura. Cualquier lectura (solicitud GET o LIST) que se inicie después de recibir una respuesta PUT exitosa devolverá los datos escritos por la solicitud PUT.</w:t>
       </w:r>
+    </w:p>
+    <w:p>
+      <w:pPr>
+        <w:pStyle w:val="NormalWeb"/>
+        <w:shd w:val="clear" w:color="auto" w:fill="FFFFFF"/>
+        <w:spacing w:before="240" w:beforeAutospacing="0" w:after="240" w:afterAutospacing="0" w:line="360" w:lineRule="atLeast"/>
+        <w:rPr>
+          <w:rFonts w:ascii="Amazon Ember" w:hAnsi="Amazon Ember"/>
+          <w:color w:val="16191F"/>
+          <w:shd w:val="clear" w:color="auto" w:fill="FFFFFF"/>
+        </w:rPr>
+      </w:pPr>
+    </w:p>
+    <w:p>
+      <w:pPr>
+        <w:pStyle w:val="NormalWeb"/>
+        <w:shd w:val="clear" w:color="auto" w:fill="FFFFFF"/>
+        <w:spacing w:before="240" w:beforeAutospacing="0" w:after="240" w:afterAutospacing="0" w:line="360" w:lineRule="atLeast"/>
+        <w:rPr>
+          <w:rFonts w:ascii="Amazon Ember" w:hAnsi="Amazon Ember"/>
+          <w:color w:val="16191F"/>
+          <w:shd w:val="clear" w:color="auto" w:fill="FFFFFF"/>
+        </w:rPr>
+      </w:pPr>
+    </w:p>
+    <w:p>
+      <w:pPr>
+        <w:pStyle w:val="NormalWeb"/>
+        <w:shd w:val="clear" w:color="auto" w:fill="FFFFFF"/>
+        <w:spacing w:before="240" w:beforeAutospacing="0" w:after="240" w:afterAutospacing="0" w:line="360" w:lineRule="atLeast"/>
+        <w:rPr>
+          <w:rFonts w:ascii="Amazon Ember" w:hAnsi="Amazon Ember"/>
+          <w:color w:val="16191F"/>
+        </w:rPr>
+      </w:pPr>
     </w:p>
     <w:p>
       <w:pPr>
@@ -4406,6 +4418,7 @@
           <w:sz w:val="36"/>
           <w:szCs w:val="36"/>
         </w:rPr>
+        <w:lastRenderedPageBreak/>
         <w:t>Aplicaciones simultáneas</w:t>
       </w:r>
     </w:p>
@@ -4588,7 +4601,6 @@
           <w:sz w:val="24"/>
           <w:szCs w:val="24"/>
         </w:rPr>
-        <w:lastRenderedPageBreak/>
         <w:drawing>
           <wp:inline distT="0" distB="0" distL="0" distR="0" wp14:anchorId="0E2A438E" wp14:editId="41DDE206">
             <wp:extent cx="5612130" cy="2014855"/>
@@ -4644,20 +4656,35 @@
         <w:shd w:val="clear" w:color="auto" w:fill="FFFFFF"/>
         <w:spacing w:before="240" w:beforeAutospacing="0" w:after="240" w:afterAutospacing="0" w:line="360" w:lineRule="atLeast"/>
         <w:rPr>
-          <w:rFonts w:asciiTheme="minorHAnsi" w:eastAsiaTheme="minorHAnsi" w:hAnsiTheme="minorHAnsi" w:cstheme="minorBidi"/>
-          <w:sz w:val="22"/>
-          <w:szCs w:val="22"/>
-          <w:lang w:val="es-ES" w:eastAsia="en-US"/>
-        </w:rPr>
-      </w:pPr>
-      <w:r>
-        <w:rPr>
           <w:rFonts w:ascii="ArialUnicodeMS" w:eastAsiaTheme="minorHAnsi" w:hAnsi="ArialUnicodeMS" w:cstheme="minorBidi"/>
           <w:color w:val="004B91"/>
           <w:sz w:val="36"/>
           <w:szCs w:val="36"/>
           <w:lang w:val="es-ES" w:eastAsia="en-US"/>
         </w:rPr>
+      </w:pPr>
+    </w:p>
+    <w:p>
+      <w:pPr>
+        <w:pStyle w:val="NormalWeb"/>
+        <w:shd w:val="clear" w:color="auto" w:fill="FFFFFF"/>
+        <w:spacing w:before="240" w:beforeAutospacing="0" w:after="240" w:afterAutospacing="0" w:line="360" w:lineRule="atLeast"/>
+        <w:rPr>
+          <w:rFonts w:asciiTheme="minorHAnsi" w:eastAsiaTheme="minorHAnsi" w:hAnsiTheme="minorHAnsi" w:cstheme="minorBidi"/>
+          <w:sz w:val="22"/>
+          <w:szCs w:val="22"/>
+          <w:lang w:val="es-ES" w:eastAsia="en-US"/>
+        </w:rPr>
+      </w:pPr>
+      <w:r>
+        <w:rPr>
+          <w:rFonts w:ascii="ArialUnicodeMS" w:eastAsiaTheme="minorHAnsi" w:hAnsi="ArialUnicodeMS" w:cstheme="minorBidi"/>
+          <w:color w:val="004B91"/>
+          <w:sz w:val="36"/>
+          <w:szCs w:val="36"/>
+          <w:lang w:val="es-ES" w:eastAsia="en-US"/>
+        </w:rPr>
+        <w:lastRenderedPageBreak/>
         <w:t>Clases de almacenamiento para objetos a los que se</w:t>
       </w:r>
       <w:r>
@@ -4954,17 +4981,7 @@
           <w:bCs/>
           <w:color w:val="16191F"/>
         </w:rPr>
-        <w:t xml:space="preserve"> es una clase de almacenamiento Amazon S3 diseñada para optimizar los costos de almacenamiento mediante el traslado automático de los </w:t>
-      </w:r>
-      <w:r>
-        <w:rPr>
-          <w:rFonts w:ascii="Amazon Ember" w:hAnsi="Amazon Ember"/>
-          <w:b/>
-          <w:bCs/>
-          <w:color w:val="16191F"/>
-        </w:rPr>
-        <w:lastRenderedPageBreak/>
-        <w:t>datos a la capa de acceso más rentable sin que se produzca un impacto en el rendimiento o una sobrecarga operativa.</w:t>
+        <w:t xml:space="preserve"> es una clase de almacenamiento Amazon S3 diseñada para optimizar los costos de almacenamiento mediante el traslado automático de los datos a la capa de acceso más rentable sin que se produzca un impacto en el rendimiento o una sobrecarga operativa.</w:t>
       </w:r>
       <w:r>
         <w:rPr>
@@ -5084,6 +5101,7 @@
           <w:color w:val="16191F"/>
           <w:shd w:val="clear" w:color="auto" w:fill="FFFFFF"/>
         </w:rPr>
+        <w:lastRenderedPageBreak/>
         <w:t xml:space="preserve">S3 </w:t>
       </w:r>
       <w:proofErr w:type="spellStart"/>
@@ -5637,16 +5655,7 @@
           <w:color w:val="16191F"/>
           <w:shd w:val="clear" w:color="auto" w:fill="FFFFFF"/>
         </w:rPr>
-        <w:t xml:space="preserve"> (de modo similar a la clase de </w:t>
-      </w:r>
-      <w:r>
-        <w:rPr>
-          <w:rFonts w:ascii="Amazon Ember" w:hAnsi="Amazon Ember"/>
-          <w:color w:val="16191F"/>
-          <w:shd w:val="clear" w:color="auto" w:fill="FFFFFF"/>
-        </w:rPr>
-        <w:lastRenderedPageBreak/>
-        <w:t>almacenamiento S3 Standard</w:t>
+        <w:t xml:space="preserve"> (de modo similar a la clase de almacenamiento S3 Standard</w:t>
       </w:r>
       <w:r>
         <w:rPr>
@@ -5789,6 +5798,28 @@
       <w:pPr>
         <w:pStyle w:val="NormalWeb"/>
         <w:shd w:val="clear" w:color="auto" w:fill="FFFFFF"/>
+        <w:spacing w:before="0" w:beforeAutospacing="0" w:after="0" w:afterAutospacing="0" w:line="360" w:lineRule="atLeast"/>
+        <w:rPr>
+          <w:rFonts w:ascii="Amazon Ember" w:hAnsi="Amazon Ember"/>
+          <w:color w:val="16191F"/>
+        </w:rPr>
+      </w:pPr>
+    </w:p>
+    <w:p>
+      <w:pPr>
+        <w:pStyle w:val="NormalWeb"/>
+        <w:shd w:val="clear" w:color="auto" w:fill="FFFFFF"/>
+        <w:spacing w:before="0" w:beforeAutospacing="0" w:after="0" w:afterAutospacing="0" w:line="360" w:lineRule="atLeast"/>
+        <w:rPr>
+          <w:rFonts w:ascii="Amazon Ember" w:hAnsi="Amazon Ember"/>
+          <w:color w:val="16191F"/>
+        </w:rPr>
+      </w:pPr>
+    </w:p>
+    <w:p>
+      <w:pPr>
+        <w:pStyle w:val="NormalWeb"/>
+        <w:shd w:val="clear" w:color="auto" w:fill="FFFFFF"/>
         <w:spacing w:before="240" w:beforeAutospacing="0" w:after="240" w:afterAutospacing="0" w:line="360" w:lineRule="atLeast"/>
         <w:rPr>
           <w:rFonts w:ascii="Amazon Ember" w:hAnsi="Amazon Ember"/>
@@ -5800,6 +5831,7 @@
           <w:rFonts w:ascii="Amazon Ember" w:hAnsi="Amazon Ember"/>
           <w:color w:val="16191F"/>
         </w:rPr>
+        <w:lastRenderedPageBreak/>
         <w:t>Estas clases de almacenamiento se diferencian en lo siguiente:</w:t>
       </w:r>
     </w:p>
@@ -6173,7 +6205,6 @@
           <w:sz w:val="58"/>
           <w:szCs w:val="58"/>
         </w:rPr>
-        <w:lastRenderedPageBreak/>
         <w:t>¿Qué es Amazon S3 Glacier?</w:t>
       </w:r>
     </w:p>
@@ -6339,6 +6370,7 @@
           <w:rFonts w:ascii="Amazon Ember" w:hAnsi="Amazon Ember"/>
           <w:color w:val="16191F"/>
         </w:rPr>
+        <w:lastRenderedPageBreak/>
         <w:t>Cada recurso de almacén tiene una dirección única. El formato general es:</w:t>
       </w:r>
     </w:p>
@@ -6856,12 +6888,7 @@
           <w:lang w:val="es-ES" w:eastAsia="en-US"/>
         </w:rPr>
       </w:pPr>
-    </w:p>
-    <w:p>
-      <w:pPr>
-        <w:pStyle w:val="NormalWeb"/>
-        <w:shd w:val="clear" w:color="auto" w:fill="FFFFFF"/>
-        <w:spacing w:before="240" w:beforeAutospacing="0" w:after="240" w:afterAutospacing="0" w:line="360" w:lineRule="atLeast"/>
+      <w:r>
         <w:rPr>
           <w:rFonts w:ascii="ArialUnicodeMS" w:eastAsiaTheme="minorHAnsi" w:hAnsi="ArialUnicodeMS" w:cstheme="minorBidi"/>
           <w:color w:val="004B91"/>
@@ -6869,16 +6896,6 @@
           <w:szCs w:val="36"/>
           <w:lang w:val="es-ES" w:eastAsia="en-US"/>
         </w:rPr>
-      </w:pPr>
-      <w:r>
-        <w:rPr>
-          <w:rFonts w:ascii="ArialUnicodeMS" w:eastAsiaTheme="minorHAnsi" w:hAnsi="ArialUnicodeMS" w:cstheme="minorBidi"/>
-          <w:color w:val="004B91"/>
-          <w:sz w:val="36"/>
-          <w:szCs w:val="36"/>
-          <w:lang w:val="es-ES" w:eastAsia="en-US"/>
-        </w:rPr>
-        <w:lastRenderedPageBreak/>
         <w:t>Clases de almacenamiento para el archivado de</w:t>
       </w:r>
       <w:r>
@@ -7331,7 +7348,17 @@
           <w:bCs/>
           <w:color w:val="16191F"/>
         </w:rPr>
-        <w:t>tienen un periodo mínimo de almacenamiento de 90 días y se puede obtener acceso a ellos en un plazo comprendido entre 1 y 5 minutos mediante la recuperación rápida</w:t>
+        <w:t xml:space="preserve">tienen un periodo mínimo de almacenamiento de 90 días y se puede obtener acceso a ellos en un plazo comprendido entre 1 y 5 minutos </w:t>
+      </w:r>
+      <w:r>
+        <w:rPr>
+          <w:rFonts w:ascii="Amazon Ember" w:hAnsi="Amazon Ember"/>
+          <w:b/>
+          <w:bCs/>
+          <w:color w:val="16191F"/>
+        </w:rPr>
+        <w:lastRenderedPageBreak/>
+        <w:t>mediante la recuperación rápida</w:t>
       </w:r>
       <w:r>
         <w:rPr>
@@ -7439,17 +7466,7 @@
           <w:bCs/>
           <w:color w:val="16191F"/>
         </w:rPr>
-        <w:t xml:space="preserve">Se pueden </w:t>
-      </w:r>
-      <w:r>
-        <w:rPr>
-          <w:rFonts w:ascii="Amazon Ember" w:hAnsi="Amazon Ember"/>
-          <w:b/>
-          <w:bCs/>
-          <w:color w:val="16191F"/>
-        </w:rPr>
-        <w:lastRenderedPageBreak/>
-        <w:t>reducir los costos de recuperación de S3 Glacier Deep Archive si se utiliza la recuperación en bloque, que devuelve los datos en menos de 48 horas.</w:t>
+        <w:t>Se pueden reducir los costos de recuperación de S3 Glacier Deep Archive si se utiliza la recuperación en bloque, que devuelve los datos en menos de 48 horas.</w:t>
       </w:r>
     </w:p>
     <w:p>
@@ -7479,111 +7496,22 @@
           <w:color w:val="16191F"/>
         </w:rPr>
       </w:pPr>
-    </w:p>
-    <w:p>
-      <w:pPr>
-        <w:pStyle w:val="NormalWeb"/>
-        <w:shd w:val="clear" w:color="auto" w:fill="FFFFFF"/>
-        <w:spacing w:before="75" w:beforeAutospacing="0" w:after="0" w:afterAutospacing="0" w:line="360" w:lineRule="atLeast"/>
-        <w:ind w:left="720"/>
-        <w:rPr>
-          <w:rFonts w:ascii="Amazon Ember" w:hAnsi="Amazon Ember"/>
-          <w:b/>
-          <w:bCs/>
-          <w:color w:val="16191F"/>
-        </w:rPr>
-      </w:pPr>
-      <w:r>
-        <w:rPr>
-          <w:rFonts w:ascii="Amazon Ember" w:hAnsi="Amazon Ember"/>
-          <w:b/>
-          <w:bCs/>
+      <w:r>
+        <w:rPr>
+          <w:rFonts w:ascii="Amazon Ember" w:hAnsi="Amazon Ember"/>
+          <w:b/>
+          <w:bCs/>
+          <w:noProof/>
           <w:color w:val="16191F"/>
         </w:rPr>
         <w:drawing>
-          <wp:anchor distT="0" distB="0" distL="114300" distR="114300" simplePos="0" relativeHeight="251661312" behindDoc="1" locked="0" layoutInCell="1" allowOverlap="1" wp14:anchorId="7BB1DEC9" wp14:editId="54205BC1">
+          <wp:anchor distT="0" distB="0" distL="114300" distR="114300" simplePos="0" relativeHeight="251660288" behindDoc="1" locked="0" layoutInCell="1" allowOverlap="1" wp14:anchorId="2E7DC4A2" wp14:editId="22BAADC4">
             <wp:simplePos x="0" y="0"/>
             <wp:positionH relativeFrom="margin">
-              <wp:align>left</wp:align>
+              <wp:align>center</wp:align>
             </wp:positionH>
             <wp:positionV relativeFrom="paragraph">
-              <wp:posOffset>3743739</wp:posOffset>
-            </wp:positionV>
-            <wp:extent cx="5631180" cy="2767330"/>
-            <wp:effectExtent l="19050" t="19050" r="26670" b="13970"/>
-            <wp:wrapTight wrapText="bothSides">
-              <wp:wrapPolygon edited="0">
-                <wp:start x="-73" y="-149"/>
-                <wp:lineTo x="-73" y="21560"/>
-                <wp:lineTo x="21629" y="21560"/>
-                <wp:lineTo x="21629" y="-149"/>
-                <wp:lineTo x="-73" y="-149"/>
-              </wp:wrapPolygon>
-            </wp:wrapTight>
-            <wp:docPr id="7" name="Imagen 7"/>
-            <wp:cNvGraphicFramePr>
-              <a:graphicFrameLocks xmlns:a="http://schemas.openxmlformats.org/drawingml/2006/main" noChangeAspect="1"/>
-            </wp:cNvGraphicFramePr>
-            <a:graphic xmlns:a="http://schemas.openxmlformats.org/drawingml/2006/main">
-              <a:graphicData uri="http://schemas.openxmlformats.org/drawingml/2006/picture">
-                <pic:pic xmlns:pic="http://schemas.openxmlformats.org/drawingml/2006/picture">
-                  <pic:nvPicPr>
-                    <pic:cNvPr id="1" name=""/>
-                    <pic:cNvPicPr/>
-                  </pic:nvPicPr>
-                  <pic:blipFill>
-                    <a:blip r:embed="rId13">
-                      <a:extLst>
-                        <a:ext uri="{28A0092B-C50C-407E-A947-70E740481C1C}">
-                          <a14:useLocalDpi xmlns:a14="http://schemas.microsoft.com/office/drawing/2010/main" val="0"/>
-                        </a:ext>
-                      </a:extLst>
-                    </a:blip>
-                    <a:stretch>
-                      <a:fillRect/>
-                    </a:stretch>
-                  </pic:blipFill>
-                  <pic:spPr>
-                    <a:xfrm>
-                      <a:off x="0" y="0"/>
-                      <a:ext cx="5631734" cy="2767602"/>
-                    </a:xfrm>
-                    <a:prstGeom prst="rect">
-                      <a:avLst/>
-                    </a:prstGeom>
-                    <a:ln>
-                      <a:solidFill>
-                        <a:schemeClr val="tx1"/>
-                      </a:solidFill>
-                    </a:ln>
-                  </pic:spPr>
-                </pic:pic>
-              </a:graphicData>
-            </a:graphic>
-            <wp14:sizeRelH relativeFrom="page">
-              <wp14:pctWidth>0</wp14:pctWidth>
-            </wp14:sizeRelH>
-            <wp14:sizeRelV relativeFrom="page">
-              <wp14:pctHeight>0</wp14:pctHeight>
-            </wp14:sizeRelV>
-          </wp:anchor>
-        </w:drawing>
-      </w:r>
-      <w:r>
-        <w:rPr>
-          <w:rFonts w:ascii="Amazon Ember" w:hAnsi="Amazon Ember"/>
-          <w:b/>
-          <w:bCs/>
-          <w:color w:val="16191F"/>
-        </w:rPr>
-        <w:drawing>
-          <wp:anchor distT="0" distB="0" distL="114300" distR="114300" simplePos="0" relativeHeight="251660288" behindDoc="1" locked="0" layoutInCell="1" allowOverlap="1" wp14:anchorId="2E7DC4A2" wp14:editId="02AC4C07">
-            <wp:simplePos x="0" y="0"/>
-            <wp:positionH relativeFrom="margin">
-              <wp:align>left</wp:align>
-            </wp:positionH>
-            <wp:positionV relativeFrom="paragraph">
-              <wp:posOffset>411646</wp:posOffset>
+              <wp:posOffset>53962</wp:posOffset>
             </wp:positionV>
             <wp:extent cx="5612130" cy="3093085"/>
             <wp:effectExtent l="19050" t="19050" r="26670" b="12065"/>
@@ -7608,7 +7536,7 @@
                     <pic:cNvPicPr/>
                   </pic:nvPicPr>
                   <pic:blipFill>
-                    <a:blip r:embed="rId14">
+                    <a:blip r:embed="rId13">
                       <a:extLst>
                         <a:ext uri="{28A0092B-C50C-407E-A947-70E740481C1C}">
                           <a14:useLocalDpi xmlns:a14="http://schemas.microsoft.com/office/drawing/2010/main" val="0"/>
@@ -7651,6 +7579,20 @@
         <w:pStyle w:val="NormalWeb"/>
         <w:shd w:val="clear" w:color="auto" w:fill="FFFFFF"/>
         <w:spacing w:before="75" w:beforeAutospacing="0" w:after="0" w:afterAutospacing="0" w:line="360" w:lineRule="atLeast"/>
+        <w:ind w:left="720"/>
+        <w:rPr>
+          <w:rFonts w:ascii="Amazon Ember" w:hAnsi="Amazon Ember"/>
+          <w:b/>
+          <w:bCs/>
+          <w:color w:val="16191F"/>
+        </w:rPr>
+      </w:pPr>
+    </w:p>
+    <w:p>
+      <w:pPr>
+        <w:pStyle w:val="NormalWeb"/>
+        <w:shd w:val="clear" w:color="auto" w:fill="FFFFFF"/>
+        <w:spacing w:before="75" w:beforeAutospacing="0" w:after="0" w:afterAutospacing="0" w:line="360" w:lineRule="atLeast"/>
         <w:rPr>
           <w:rFonts w:ascii="Amazon Ember" w:hAnsi="Amazon Ember"/>
           <w:b/>
@@ -7685,12 +7627,89 @@
       </w:pPr>
       <w:r>
         <w:rPr>
+          <w:rFonts w:ascii="Amazon Ember" w:hAnsi="Amazon Ember"/>
+          <w:b/>
+          <w:bCs/>
+          <w:noProof/>
+          <w:color w:val="16191F"/>
+        </w:rPr>
+        <w:lastRenderedPageBreak/>
+        <w:drawing>
+          <wp:anchor distT="0" distB="0" distL="114300" distR="114300" simplePos="0" relativeHeight="251661312" behindDoc="1" locked="0" layoutInCell="1" allowOverlap="1" wp14:anchorId="7BB1DEC9" wp14:editId="621346B7">
+            <wp:simplePos x="0" y="0"/>
+            <wp:positionH relativeFrom="margin">
+              <wp:align>center</wp:align>
+            </wp:positionH>
+            <wp:positionV relativeFrom="paragraph">
+              <wp:posOffset>19050</wp:posOffset>
+            </wp:positionV>
+            <wp:extent cx="5631180" cy="2767330"/>
+            <wp:effectExtent l="19050" t="19050" r="26670" b="13970"/>
+            <wp:wrapTight wrapText="bothSides">
+              <wp:wrapPolygon edited="0">
+                <wp:start x="-73" y="-149"/>
+                <wp:lineTo x="-73" y="21560"/>
+                <wp:lineTo x="21629" y="21560"/>
+                <wp:lineTo x="21629" y="-149"/>
+                <wp:lineTo x="-73" y="-149"/>
+              </wp:wrapPolygon>
+            </wp:wrapTight>
+            <wp:docPr id="7" name="Imagen 7"/>
+            <wp:cNvGraphicFramePr>
+              <a:graphicFrameLocks xmlns:a="http://schemas.openxmlformats.org/drawingml/2006/main" noChangeAspect="1"/>
+            </wp:cNvGraphicFramePr>
+            <a:graphic xmlns:a="http://schemas.openxmlformats.org/drawingml/2006/main">
+              <a:graphicData uri="http://schemas.openxmlformats.org/drawingml/2006/picture">
+                <pic:pic xmlns:pic="http://schemas.openxmlformats.org/drawingml/2006/picture">
+                  <pic:nvPicPr>
+                    <pic:cNvPr id="1" name=""/>
+                    <pic:cNvPicPr/>
+                  </pic:nvPicPr>
+                  <pic:blipFill>
+                    <a:blip r:embed="rId14">
+                      <a:extLst>
+                        <a:ext uri="{28A0092B-C50C-407E-A947-70E740481C1C}">
+                          <a14:useLocalDpi xmlns:a14="http://schemas.microsoft.com/office/drawing/2010/main" val="0"/>
+                        </a:ext>
+                      </a:extLst>
+                    </a:blip>
+                    <a:stretch>
+                      <a:fillRect/>
+                    </a:stretch>
+                  </pic:blipFill>
+                  <pic:spPr>
+                    <a:xfrm>
+                      <a:off x="0" y="0"/>
+                      <a:ext cx="5631180" cy="2767330"/>
+                    </a:xfrm>
+                    <a:prstGeom prst="rect">
+                      <a:avLst/>
+                    </a:prstGeom>
+                    <a:ln>
+                      <a:solidFill>
+                        <a:schemeClr val="tx1"/>
+                      </a:solidFill>
+                    </a:ln>
+                  </pic:spPr>
+                </pic:pic>
+              </a:graphicData>
+            </a:graphic>
+            <wp14:sizeRelH relativeFrom="page">
+              <wp14:pctWidth>0</wp14:pctWidth>
+            </wp14:sizeRelH>
+            <wp14:sizeRelV relativeFrom="page">
+              <wp14:pctHeight>0</wp14:pctHeight>
+            </wp14:sizeRelV>
+          </wp:anchor>
+        </w:drawing>
+      </w:r>
+      <w:r>
+        <w:rPr>
           <w:rFonts w:ascii="ArialUnicodeMS" w:hAnsi="ArialUnicodeMS"/>
           <w:color w:val="004B91"/>
           <w:sz w:val="58"/>
           <w:szCs w:val="58"/>
         </w:rPr>
-        <w:lastRenderedPageBreak/>
         <w:t>Seguridad en Amazon S3</w:t>
       </w:r>
     </w:p>
@@ -7924,16 +7943,18 @@
       <w:r>
         <w:rPr>
           <w:rFonts w:asciiTheme="majorHAnsi" w:hAnsiTheme="majorHAnsi" w:cstheme="majorHAnsi"/>
-          <w:color w:val="000000"/>
-        </w:rPr>
+          <w:noProof/>
+          <w:color w:val="000000"/>
+        </w:rPr>
+        <w:lastRenderedPageBreak/>
         <w:drawing>
-          <wp:anchor distT="0" distB="0" distL="114300" distR="114300" simplePos="0" relativeHeight="251662336" behindDoc="1" locked="0" layoutInCell="1" allowOverlap="1" wp14:anchorId="55180C94" wp14:editId="556BB258">
+          <wp:anchor distT="0" distB="0" distL="114300" distR="114300" simplePos="0" relativeHeight="251662336" behindDoc="1" locked="0" layoutInCell="1" allowOverlap="1" wp14:anchorId="55180C94" wp14:editId="3BDB3690">
             <wp:simplePos x="0" y="0"/>
             <wp:positionH relativeFrom="margin">
-              <wp:align>left</wp:align>
+              <wp:align>center</wp:align>
             </wp:positionH>
             <wp:positionV relativeFrom="paragraph">
-              <wp:posOffset>612554</wp:posOffset>
+              <wp:posOffset>657262</wp:posOffset>
             </wp:positionV>
             <wp:extent cx="5612130" cy="3094355"/>
             <wp:effectExtent l="19050" t="19050" r="26670" b="10795"/>
@@ -8047,7 +8068,6 @@
           <w:rFonts w:ascii="Amazon Ember" w:hAnsi="Amazon Ember"/>
           <w:color w:val="16191F"/>
         </w:rPr>
-        <w:lastRenderedPageBreak/>
         <w:t>Habilitación de controles detectives, como </w:t>
       </w:r>
       <w:hyperlink r:id="rId21" w:history="1">
@@ -8056,17 +8076,8 @@
             <w:rStyle w:val="Hipervnculo"/>
             <w:rFonts w:ascii="Amazon Ember" w:hAnsi="Amazon Ember"/>
           </w:rPr>
-          <w:t xml:space="preserve">AWS </w:t>
+          <w:t>AWS CloudTrail</w:t>
         </w:r>
-        <w:proofErr w:type="spellStart"/>
-        <w:r>
-          <w:rPr>
-            <w:rStyle w:val="Hipervnculo"/>
-            <w:rFonts w:ascii="Amazon Ember" w:hAnsi="Amazon Ember"/>
-          </w:rPr>
-          <w:t>CloudTrail</w:t>
-        </w:r>
-        <w:proofErr w:type="spellEnd"/>
       </w:hyperlink>
       <w:r>
         <w:rPr>
@@ -8127,18 +8138,19 @@
       <w:r>
         <w:rPr>
           <w:rFonts w:asciiTheme="majorHAnsi" w:hAnsiTheme="majorHAnsi" w:cstheme="majorHAnsi"/>
+          <w:noProof/>
           <w:color w:val="000000"/>
           <w:sz w:val="24"/>
           <w:szCs w:val="24"/>
         </w:rPr>
         <w:drawing>
-          <wp:anchor distT="0" distB="0" distL="114300" distR="114300" simplePos="0" relativeHeight="251663360" behindDoc="1" locked="0" layoutInCell="1" allowOverlap="1" wp14:anchorId="3681E5F9" wp14:editId="3A7D03E9">
+          <wp:anchor distT="0" distB="0" distL="114300" distR="114300" simplePos="0" relativeHeight="251663360" behindDoc="1" locked="0" layoutInCell="1" allowOverlap="1" wp14:anchorId="3681E5F9" wp14:editId="56A7AAC3">
             <wp:simplePos x="0" y="0"/>
             <wp:positionH relativeFrom="margin">
-              <wp:align>left</wp:align>
+              <wp:align>center</wp:align>
             </wp:positionH>
             <wp:positionV relativeFrom="paragraph">
-              <wp:posOffset>165984</wp:posOffset>
+              <wp:posOffset>156681</wp:posOffset>
             </wp:positionV>
             <wp:extent cx="5612130" cy="2954020"/>
             <wp:effectExtent l="19050" t="19050" r="26670" b="17780"/>
@@ -8225,9 +8237,949 @@
         </w:rPr>
       </w:pPr>
     </w:p>
+    <w:p>
+      <w:pPr>
+        <w:spacing w:after="0" w:line="240" w:lineRule="auto"/>
+        <w:jc w:val="both"/>
+        <w:rPr>
+          <w:rFonts w:asciiTheme="majorHAnsi" w:hAnsiTheme="majorHAnsi" w:cstheme="majorHAnsi"/>
+          <w:color w:val="000000"/>
+          <w:sz w:val="24"/>
+          <w:szCs w:val="24"/>
+        </w:rPr>
+      </w:pPr>
+    </w:p>
+    <w:p>
+      <w:pPr>
+        <w:spacing w:after="0" w:line="240" w:lineRule="auto"/>
+        <w:jc w:val="both"/>
+        <w:rPr>
+          <w:rFonts w:asciiTheme="majorHAnsi" w:hAnsiTheme="majorHAnsi" w:cstheme="majorHAnsi"/>
+          <w:color w:val="000000"/>
+          <w:sz w:val="24"/>
+          <w:szCs w:val="24"/>
+        </w:rPr>
+      </w:pPr>
+    </w:p>
+    <w:p>
+      <w:pPr>
+        <w:spacing w:after="0" w:line="240" w:lineRule="auto"/>
+        <w:jc w:val="both"/>
+        <w:rPr>
+          <w:rFonts w:asciiTheme="majorHAnsi" w:hAnsiTheme="majorHAnsi" w:cstheme="majorHAnsi"/>
+          <w:color w:val="000000"/>
+          <w:sz w:val="24"/>
+          <w:szCs w:val="24"/>
+        </w:rPr>
+      </w:pPr>
+    </w:p>
+    <w:p>
+      <w:pPr>
+        <w:spacing w:after="0" w:line="240" w:lineRule="auto"/>
+        <w:jc w:val="both"/>
+        <w:rPr>
+          <w:rFonts w:asciiTheme="majorHAnsi" w:hAnsiTheme="majorHAnsi" w:cstheme="majorHAnsi"/>
+          <w:color w:val="000000"/>
+          <w:sz w:val="24"/>
+          <w:szCs w:val="24"/>
+        </w:rPr>
+      </w:pPr>
+    </w:p>
+    <w:p>
+      <w:pPr>
+        <w:spacing w:after="0" w:line="240" w:lineRule="auto"/>
+        <w:jc w:val="both"/>
+        <w:rPr>
+          <w:rFonts w:asciiTheme="majorHAnsi" w:hAnsiTheme="majorHAnsi" w:cstheme="majorHAnsi"/>
+          <w:color w:val="000000"/>
+          <w:sz w:val="24"/>
+          <w:szCs w:val="24"/>
+        </w:rPr>
+      </w:pPr>
+    </w:p>
+    <w:p>
+      <w:pPr>
+        <w:spacing w:after="0" w:line="240" w:lineRule="auto"/>
+        <w:jc w:val="both"/>
+        <w:rPr>
+          <w:rFonts w:asciiTheme="majorHAnsi" w:hAnsiTheme="majorHAnsi" w:cstheme="majorHAnsi"/>
+          <w:color w:val="000000"/>
+          <w:sz w:val="24"/>
+          <w:szCs w:val="24"/>
+        </w:rPr>
+      </w:pPr>
+    </w:p>
+    <w:p>
+      <w:pPr>
+        <w:spacing w:after="0" w:line="240" w:lineRule="auto"/>
+        <w:jc w:val="both"/>
+        <w:rPr>
+          <w:rFonts w:asciiTheme="majorHAnsi" w:hAnsiTheme="majorHAnsi" w:cstheme="majorHAnsi"/>
+          <w:color w:val="000000"/>
+          <w:sz w:val="24"/>
+          <w:szCs w:val="24"/>
+        </w:rPr>
+      </w:pPr>
+    </w:p>
+    <w:p>
+      <w:pPr>
+        <w:spacing w:after="0" w:line="240" w:lineRule="auto"/>
+        <w:jc w:val="both"/>
+        <w:rPr>
+          <w:rFonts w:asciiTheme="majorHAnsi" w:hAnsiTheme="majorHAnsi" w:cstheme="majorHAnsi"/>
+          <w:color w:val="000000"/>
+          <w:sz w:val="24"/>
+          <w:szCs w:val="24"/>
+        </w:rPr>
+      </w:pPr>
+    </w:p>
+    <w:p>
+      <w:pPr>
+        <w:spacing w:after="0" w:line="240" w:lineRule="auto"/>
+        <w:jc w:val="both"/>
+        <w:rPr>
+          <w:rFonts w:asciiTheme="majorHAnsi" w:hAnsiTheme="majorHAnsi" w:cstheme="majorHAnsi"/>
+          <w:color w:val="000000"/>
+          <w:sz w:val="24"/>
+          <w:szCs w:val="24"/>
+        </w:rPr>
+      </w:pPr>
+    </w:p>
+    <w:p>
+      <w:pPr>
+        <w:spacing w:after="0" w:line="240" w:lineRule="auto"/>
+        <w:jc w:val="both"/>
+        <w:rPr>
+          <w:rFonts w:asciiTheme="majorHAnsi" w:hAnsiTheme="majorHAnsi" w:cstheme="majorHAnsi"/>
+          <w:color w:val="000000"/>
+          <w:sz w:val="24"/>
+          <w:szCs w:val="24"/>
+        </w:rPr>
+      </w:pPr>
+    </w:p>
+    <w:p>
+      <w:pPr>
+        <w:spacing w:after="0" w:line="240" w:lineRule="auto"/>
+        <w:jc w:val="both"/>
+        <w:rPr>
+          <w:rFonts w:asciiTheme="majorHAnsi" w:hAnsiTheme="majorHAnsi" w:cstheme="majorHAnsi"/>
+          <w:color w:val="000000"/>
+          <w:sz w:val="24"/>
+          <w:szCs w:val="24"/>
+        </w:rPr>
+      </w:pPr>
+    </w:p>
+    <w:p>
+      <w:pPr>
+        <w:spacing w:after="0" w:line="240" w:lineRule="auto"/>
+        <w:jc w:val="both"/>
+        <w:rPr>
+          <w:rFonts w:asciiTheme="majorHAnsi" w:hAnsiTheme="majorHAnsi" w:cstheme="majorHAnsi"/>
+          <w:color w:val="000000"/>
+          <w:sz w:val="24"/>
+          <w:szCs w:val="24"/>
+        </w:rPr>
+      </w:pPr>
+    </w:p>
+    <w:p>
+      <w:pPr>
+        <w:spacing w:after="0" w:line="240" w:lineRule="auto"/>
+        <w:jc w:val="both"/>
+        <w:rPr>
+          <w:rFonts w:asciiTheme="majorHAnsi" w:hAnsiTheme="majorHAnsi" w:cstheme="majorHAnsi"/>
+          <w:color w:val="000000"/>
+          <w:sz w:val="24"/>
+          <w:szCs w:val="24"/>
+        </w:rPr>
+      </w:pPr>
+    </w:p>
+    <w:p>
+      <w:pPr>
+        <w:spacing w:after="0" w:line="240" w:lineRule="auto"/>
+        <w:jc w:val="both"/>
+        <w:rPr>
+          <w:rFonts w:asciiTheme="majorHAnsi" w:hAnsiTheme="majorHAnsi" w:cstheme="majorHAnsi"/>
+          <w:color w:val="000000"/>
+          <w:sz w:val="24"/>
+          <w:szCs w:val="24"/>
+        </w:rPr>
+      </w:pPr>
+    </w:p>
+    <w:p>
+      <w:pPr>
+        <w:spacing w:after="0" w:line="240" w:lineRule="auto"/>
+        <w:jc w:val="both"/>
+        <w:rPr>
+          <w:rFonts w:asciiTheme="majorHAnsi" w:hAnsiTheme="majorHAnsi" w:cstheme="majorHAnsi"/>
+          <w:color w:val="000000"/>
+          <w:sz w:val="24"/>
+          <w:szCs w:val="24"/>
+        </w:rPr>
+      </w:pPr>
+    </w:p>
+    <w:p>
+      <w:pPr>
+        <w:spacing w:after="0" w:line="240" w:lineRule="auto"/>
+        <w:jc w:val="both"/>
+        <w:rPr>
+          <w:rFonts w:asciiTheme="majorHAnsi" w:hAnsiTheme="majorHAnsi" w:cstheme="majorHAnsi"/>
+          <w:color w:val="000000"/>
+          <w:sz w:val="24"/>
+          <w:szCs w:val="24"/>
+        </w:rPr>
+      </w:pPr>
+    </w:p>
+    <w:p>
+      <w:pPr>
+        <w:spacing w:after="0" w:line="240" w:lineRule="auto"/>
+        <w:jc w:val="both"/>
+        <w:rPr>
+          <w:rFonts w:asciiTheme="majorHAnsi" w:hAnsiTheme="majorHAnsi" w:cstheme="majorHAnsi"/>
+          <w:color w:val="000000"/>
+          <w:sz w:val="24"/>
+          <w:szCs w:val="24"/>
+        </w:rPr>
+      </w:pPr>
+      <w:r>
+        <w:rPr>
+          <w:rFonts w:asciiTheme="majorHAnsi" w:hAnsiTheme="majorHAnsi" w:cstheme="majorHAnsi"/>
+          <w:color w:val="000000"/>
+          <w:sz w:val="24"/>
+          <w:szCs w:val="24"/>
+        </w:rPr>
+        <w:lastRenderedPageBreak/>
+        <w:drawing>
+          <wp:anchor distT="0" distB="0" distL="114300" distR="114300" simplePos="0" relativeHeight="251664384" behindDoc="0" locked="0" layoutInCell="1" allowOverlap="1" wp14:anchorId="7D7513AE" wp14:editId="01C96335">
+            <wp:simplePos x="0" y="0"/>
+            <wp:positionH relativeFrom="margin">
+              <wp:posOffset>-1270</wp:posOffset>
+            </wp:positionH>
+            <wp:positionV relativeFrom="paragraph">
+              <wp:posOffset>446</wp:posOffset>
+            </wp:positionV>
+            <wp:extent cx="6400800" cy="3169285"/>
+            <wp:effectExtent l="0" t="0" r="0" b="0"/>
+            <wp:wrapSquare wrapText="bothSides"/>
+            <wp:docPr id="10" name="Imagen 10"/>
+            <wp:cNvGraphicFramePr>
+              <a:graphicFrameLocks xmlns:a="http://schemas.openxmlformats.org/drawingml/2006/main" noChangeAspect="1"/>
+            </wp:cNvGraphicFramePr>
+            <a:graphic xmlns:a="http://schemas.openxmlformats.org/drawingml/2006/main">
+              <a:graphicData uri="http://schemas.openxmlformats.org/drawingml/2006/picture">
+                <pic:pic xmlns:pic="http://schemas.openxmlformats.org/drawingml/2006/picture">
+                  <pic:nvPicPr>
+                    <pic:cNvPr id="1" name=""/>
+                    <pic:cNvPicPr/>
+                  </pic:nvPicPr>
+                  <pic:blipFill>
+                    <a:blip r:embed="rId24">
+                      <a:extLst>
+                        <a:ext uri="{28A0092B-C50C-407E-A947-70E740481C1C}">
+                          <a14:useLocalDpi xmlns:a14="http://schemas.microsoft.com/office/drawing/2010/main" val="0"/>
+                        </a:ext>
+                      </a:extLst>
+                    </a:blip>
+                    <a:stretch>
+                      <a:fillRect/>
+                    </a:stretch>
+                  </pic:blipFill>
+                  <pic:spPr>
+                    <a:xfrm>
+                      <a:off x="0" y="0"/>
+                      <a:ext cx="6400800" cy="3169285"/>
+                    </a:xfrm>
+                    <a:prstGeom prst="rect">
+                      <a:avLst/>
+                    </a:prstGeom>
+                  </pic:spPr>
+                </pic:pic>
+              </a:graphicData>
+            </a:graphic>
+            <wp14:sizeRelH relativeFrom="page">
+              <wp14:pctWidth>0</wp14:pctWidth>
+            </wp14:sizeRelH>
+            <wp14:sizeRelV relativeFrom="page">
+              <wp14:pctHeight>0</wp14:pctHeight>
+            </wp14:sizeRelV>
+          </wp:anchor>
+        </w:drawing>
+      </w:r>
+    </w:p>
+    <w:p>
+      <w:pPr>
+        <w:spacing w:after="0" w:line="240" w:lineRule="auto"/>
+        <w:jc w:val="both"/>
+        <w:rPr>
+          <w:rFonts w:asciiTheme="majorHAnsi" w:hAnsiTheme="majorHAnsi" w:cstheme="majorHAnsi"/>
+          <w:color w:val="000000"/>
+          <w:sz w:val="24"/>
+          <w:szCs w:val="24"/>
+        </w:rPr>
+      </w:pPr>
+      <w:r>
+        <w:rPr>
+          <w:rFonts w:asciiTheme="majorHAnsi" w:hAnsiTheme="majorHAnsi" w:cstheme="majorHAnsi"/>
+          <w:color w:val="000000"/>
+          <w:sz w:val="24"/>
+          <w:szCs w:val="24"/>
+        </w:rPr>
+        <w:drawing>
+          <wp:anchor distT="0" distB="0" distL="114300" distR="114300" simplePos="0" relativeHeight="251665408" behindDoc="0" locked="0" layoutInCell="1" allowOverlap="1" wp14:anchorId="6B3FA98C" wp14:editId="0A1AB46F">
+            <wp:simplePos x="0" y="0"/>
+            <wp:positionH relativeFrom="margin">
+              <wp:align>right</wp:align>
+            </wp:positionH>
+            <wp:positionV relativeFrom="paragraph">
+              <wp:posOffset>213656</wp:posOffset>
+            </wp:positionV>
+            <wp:extent cx="6400800" cy="3231515"/>
+            <wp:effectExtent l="0" t="0" r="0" b="6985"/>
+            <wp:wrapSquare wrapText="bothSides"/>
+            <wp:docPr id="11" name="Imagen 11"/>
+            <wp:cNvGraphicFramePr>
+              <a:graphicFrameLocks xmlns:a="http://schemas.openxmlformats.org/drawingml/2006/main" noChangeAspect="1"/>
+            </wp:cNvGraphicFramePr>
+            <a:graphic xmlns:a="http://schemas.openxmlformats.org/drawingml/2006/main">
+              <a:graphicData uri="http://schemas.openxmlformats.org/drawingml/2006/picture">
+                <pic:pic xmlns:pic="http://schemas.openxmlformats.org/drawingml/2006/picture">
+                  <pic:nvPicPr>
+                    <pic:cNvPr id="1" name=""/>
+                    <pic:cNvPicPr/>
+                  </pic:nvPicPr>
+                  <pic:blipFill>
+                    <a:blip r:embed="rId25">
+                      <a:extLst>
+                        <a:ext uri="{28A0092B-C50C-407E-A947-70E740481C1C}">
+                          <a14:useLocalDpi xmlns:a14="http://schemas.microsoft.com/office/drawing/2010/main" val="0"/>
+                        </a:ext>
+                      </a:extLst>
+                    </a:blip>
+                    <a:stretch>
+                      <a:fillRect/>
+                    </a:stretch>
+                  </pic:blipFill>
+                  <pic:spPr>
+                    <a:xfrm>
+                      <a:off x="0" y="0"/>
+                      <a:ext cx="6400800" cy="3231515"/>
+                    </a:xfrm>
+                    <a:prstGeom prst="rect">
+                      <a:avLst/>
+                    </a:prstGeom>
+                  </pic:spPr>
+                </pic:pic>
+              </a:graphicData>
+            </a:graphic>
+            <wp14:sizeRelH relativeFrom="page">
+              <wp14:pctWidth>0</wp14:pctWidth>
+            </wp14:sizeRelH>
+            <wp14:sizeRelV relativeFrom="page">
+              <wp14:pctHeight>0</wp14:pctHeight>
+            </wp14:sizeRelV>
+          </wp:anchor>
+        </w:drawing>
+      </w:r>
+    </w:p>
+    <w:p>
+      <w:pPr>
+        <w:spacing w:after="0" w:line="240" w:lineRule="auto"/>
+        <w:jc w:val="both"/>
+        <w:rPr>
+          <w:rFonts w:asciiTheme="majorHAnsi" w:hAnsiTheme="majorHAnsi" w:cstheme="majorHAnsi"/>
+          <w:color w:val="000000"/>
+          <w:sz w:val="24"/>
+          <w:szCs w:val="24"/>
+        </w:rPr>
+      </w:pPr>
+    </w:p>
+    <w:p>
+      <w:pPr>
+        <w:spacing w:after="0" w:line="240" w:lineRule="auto"/>
+        <w:jc w:val="both"/>
+        <w:rPr>
+          <w:rFonts w:asciiTheme="majorHAnsi" w:hAnsiTheme="majorHAnsi" w:cstheme="majorHAnsi"/>
+          <w:color w:val="000000"/>
+          <w:sz w:val="24"/>
+          <w:szCs w:val="24"/>
+        </w:rPr>
+      </w:pPr>
+    </w:p>
+    <w:p>
+      <w:pPr>
+        <w:spacing w:after="0" w:line="240" w:lineRule="auto"/>
+        <w:jc w:val="both"/>
+        <w:rPr>
+          <w:rFonts w:asciiTheme="majorHAnsi" w:hAnsiTheme="majorHAnsi" w:cstheme="majorHAnsi"/>
+          <w:color w:val="000000"/>
+          <w:sz w:val="24"/>
+          <w:szCs w:val="24"/>
+        </w:rPr>
+      </w:pPr>
+      <w:r>
+        <w:rPr>
+          <w:rFonts w:asciiTheme="majorHAnsi" w:hAnsiTheme="majorHAnsi" w:cstheme="majorHAnsi"/>
+          <w:color w:val="000000"/>
+          <w:sz w:val="24"/>
+          <w:szCs w:val="24"/>
+        </w:rPr>
+        <w:lastRenderedPageBreak/>
+        <w:drawing>
+          <wp:anchor distT="0" distB="0" distL="114300" distR="114300" simplePos="0" relativeHeight="251666432" behindDoc="0" locked="0" layoutInCell="1" allowOverlap="1" wp14:anchorId="7D56F4E8" wp14:editId="3E48104B">
+            <wp:simplePos x="0" y="0"/>
+            <wp:positionH relativeFrom="margin">
+              <wp:posOffset>-1798</wp:posOffset>
+            </wp:positionH>
+            <wp:positionV relativeFrom="paragraph">
+              <wp:posOffset>108636</wp:posOffset>
+            </wp:positionV>
+            <wp:extent cx="6400800" cy="3453765"/>
+            <wp:effectExtent l="0" t="0" r="0" b="0"/>
+            <wp:wrapSquare wrapText="bothSides"/>
+            <wp:docPr id="12" name="Imagen 12"/>
+            <wp:cNvGraphicFramePr>
+              <a:graphicFrameLocks xmlns:a="http://schemas.openxmlformats.org/drawingml/2006/main" noChangeAspect="1"/>
+            </wp:cNvGraphicFramePr>
+            <a:graphic xmlns:a="http://schemas.openxmlformats.org/drawingml/2006/main">
+              <a:graphicData uri="http://schemas.openxmlformats.org/drawingml/2006/picture">
+                <pic:pic xmlns:pic="http://schemas.openxmlformats.org/drawingml/2006/picture">
+                  <pic:nvPicPr>
+                    <pic:cNvPr id="1" name=""/>
+                    <pic:cNvPicPr/>
+                  </pic:nvPicPr>
+                  <pic:blipFill>
+                    <a:blip r:embed="rId26">
+                      <a:extLst>
+                        <a:ext uri="{28A0092B-C50C-407E-A947-70E740481C1C}">
+                          <a14:useLocalDpi xmlns:a14="http://schemas.microsoft.com/office/drawing/2010/main" val="0"/>
+                        </a:ext>
+                      </a:extLst>
+                    </a:blip>
+                    <a:stretch>
+                      <a:fillRect/>
+                    </a:stretch>
+                  </pic:blipFill>
+                  <pic:spPr>
+                    <a:xfrm>
+                      <a:off x="0" y="0"/>
+                      <a:ext cx="6400800" cy="3453765"/>
+                    </a:xfrm>
+                    <a:prstGeom prst="rect">
+                      <a:avLst/>
+                    </a:prstGeom>
+                  </pic:spPr>
+                </pic:pic>
+              </a:graphicData>
+            </a:graphic>
+            <wp14:sizeRelH relativeFrom="page">
+              <wp14:pctWidth>0</wp14:pctWidth>
+            </wp14:sizeRelH>
+            <wp14:sizeRelV relativeFrom="page">
+              <wp14:pctHeight>0</wp14:pctHeight>
+            </wp14:sizeRelV>
+          </wp:anchor>
+        </w:drawing>
+      </w:r>
+    </w:p>
+    <w:p>
+      <w:pPr>
+        <w:spacing w:after="0" w:line="240" w:lineRule="auto"/>
+        <w:jc w:val="both"/>
+        <w:rPr>
+          <w:rFonts w:asciiTheme="majorHAnsi" w:hAnsiTheme="majorHAnsi" w:cstheme="majorHAnsi"/>
+          <w:color w:val="000000"/>
+          <w:sz w:val="24"/>
+          <w:szCs w:val="24"/>
+        </w:rPr>
+      </w:pPr>
+      <w:r>
+        <w:rPr>
+          <w:rFonts w:asciiTheme="majorHAnsi" w:hAnsiTheme="majorHAnsi" w:cstheme="majorHAnsi"/>
+          <w:color w:val="000000"/>
+          <w:sz w:val="24"/>
+          <w:szCs w:val="24"/>
+        </w:rPr>
+        <w:drawing>
+          <wp:anchor distT="0" distB="0" distL="114300" distR="114300" simplePos="0" relativeHeight="251667456" behindDoc="0" locked="0" layoutInCell="1" allowOverlap="1" wp14:anchorId="5A45AB2C" wp14:editId="05506392">
+            <wp:simplePos x="0" y="0"/>
+            <wp:positionH relativeFrom="margin">
+              <wp:align>right</wp:align>
+            </wp:positionH>
+            <wp:positionV relativeFrom="paragraph">
+              <wp:posOffset>252605</wp:posOffset>
+            </wp:positionV>
+            <wp:extent cx="6400800" cy="3357880"/>
+            <wp:effectExtent l="0" t="0" r="0" b="0"/>
+            <wp:wrapSquare wrapText="bothSides"/>
+            <wp:docPr id="13" name="Imagen 13"/>
+            <wp:cNvGraphicFramePr>
+              <a:graphicFrameLocks xmlns:a="http://schemas.openxmlformats.org/drawingml/2006/main" noChangeAspect="1"/>
+            </wp:cNvGraphicFramePr>
+            <a:graphic xmlns:a="http://schemas.openxmlformats.org/drawingml/2006/main">
+              <a:graphicData uri="http://schemas.openxmlformats.org/drawingml/2006/picture">
+                <pic:pic xmlns:pic="http://schemas.openxmlformats.org/drawingml/2006/picture">
+                  <pic:nvPicPr>
+                    <pic:cNvPr id="1" name=""/>
+                    <pic:cNvPicPr/>
+                  </pic:nvPicPr>
+                  <pic:blipFill>
+                    <a:blip r:embed="rId27">
+                      <a:extLst>
+                        <a:ext uri="{28A0092B-C50C-407E-A947-70E740481C1C}">
+                          <a14:useLocalDpi xmlns:a14="http://schemas.microsoft.com/office/drawing/2010/main" val="0"/>
+                        </a:ext>
+                      </a:extLst>
+                    </a:blip>
+                    <a:stretch>
+                      <a:fillRect/>
+                    </a:stretch>
+                  </pic:blipFill>
+                  <pic:spPr>
+                    <a:xfrm>
+                      <a:off x="0" y="0"/>
+                      <a:ext cx="6400800" cy="3357880"/>
+                    </a:xfrm>
+                    <a:prstGeom prst="rect">
+                      <a:avLst/>
+                    </a:prstGeom>
+                  </pic:spPr>
+                </pic:pic>
+              </a:graphicData>
+            </a:graphic>
+            <wp14:sizeRelH relativeFrom="page">
+              <wp14:pctWidth>0</wp14:pctWidth>
+            </wp14:sizeRelH>
+            <wp14:sizeRelV relativeFrom="page">
+              <wp14:pctHeight>0</wp14:pctHeight>
+            </wp14:sizeRelV>
+          </wp:anchor>
+        </w:drawing>
+      </w:r>
+    </w:p>
+    <w:p>
+      <w:pPr>
+        <w:spacing w:after="0" w:line="240" w:lineRule="auto"/>
+        <w:jc w:val="both"/>
+        <w:rPr>
+          <w:rFonts w:asciiTheme="majorHAnsi" w:hAnsiTheme="majorHAnsi" w:cstheme="majorHAnsi"/>
+          <w:color w:val="000000"/>
+          <w:sz w:val="24"/>
+          <w:szCs w:val="24"/>
+        </w:rPr>
+      </w:pPr>
+    </w:p>
+    <w:p>
+      <w:pPr>
+        <w:spacing w:after="0" w:line="240" w:lineRule="auto"/>
+        <w:jc w:val="both"/>
+        <w:rPr>
+          <w:rFonts w:asciiTheme="majorHAnsi" w:hAnsiTheme="majorHAnsi" w:cstheme="majorHAnsi"/>
+          <w:color w:val="000000"/>
+          <w:sz w:val="24"/>
+          <w:szCs w:val="24"/>
+        </w:rPr>
+      </w:pPr>
+    </w:p>
+    <w:p>
+      <w:pPr>
+        <w:spacing w:after="0" w:line="240" w:lineRule="auto"/>
+        <w:jc w:val="both"/>
+        <w:rPr>
+          <w:rFonts w:asciiTheme="majorHAnsi" w:hAnsiTheme="majorHAnsi" w:cstheme="majorHAnsi"/>
+          <w:color w:val="000000"/>
+          <w:sz w:val="24"/>
+          <w:szCs w:val="24"/>
+        </w:rPr>
+      </w:pPr>
+    </w:p>
+    <w:p>
+      <w:pPr>
+        <w:spacing w:after="0" w:line="240" w:lineRule="auto"/>
+        <w:jc w:val="both"/>
+        <w:rPr>
+          <w:rFonts w:asciiTheme="majorHAnsi" w:hAnsiTheme="majorHAnsi" w:cstheme="majorHAnsi"/>
+          <w:color w:val="000000"/>
+          <w:sz w:val="24"/>
+          <w:szCs w:val="24"/>
+        </w:rPr>
+      </w:pPr>
+    </w:p>
+    <w:p>
+      <w:pPr>
+        <w:spacing w:after="0" w:line="240" w:lineRule="auto"/>
+        <w:jc w:val="both"/>
+        <w:rPr>
+          <w:rFonts w:asciiTheme="majorHAnsi" w:hAnsiTheme="majorHAnsi" w:cstheme="majorHAnsi"/>
+          <w:color w:val="000000"/>
+          <w:sz w:val="24"/>
+          <w:szCs w:val="24"/>
+        </w:rPr>
+      </w:pPr>
+      <w:r>
+        <w:rPr>
+          <w:rFonts w:asciiTheme="majorHAnsi" w:hAnsiTheme="majorHAnsi" w:cstheme="majorHAnsi"/>
+          <w:color w:val="000000"/>
+          <w:sz w:val="24"/>
+          <w:szCs w:val="24"/>
+        </w:rPr>
+        <w:lastRenderedPageBreak/>
+        <w:drawing>
+          <wp:anchor distT="0" distB="0" distL="114300" distR="114300" simplePos="0" relativeHeight="251669504" behindDoc="0" locked="0" layoutInCell="1" allowOverlap="1" wp14:anchorId="4C8530F2" wp14:editId="7EA61EF4">
+            <wp:simplePos x="0" y="0"/>
+            <wp:positionH relativeFrom="margin">
+              <wp:align>left</wp:align>
+            </wp:positionH>
+            <wp:positionV relativeFrom="paragraph">
+              <wp:posOffset>3682359</wp:posOffset>
+            </wp:positionV>
+            <wp:extent cx="6554470" cy="3315970"/>
+            <wp:effectExtent l="0" t="0" r="0" b="0"/>
+            <wp:wrapSquare wrapText="bothSides"/>
+            <wp:docPr id="15" name="Imagen 15"/>
+            <wp:cNvGraphicFramePr>
+              <a:graphicFrameLocks xmlns:a="http://schemas.openxmlformats.org/drawingml/2006/main" noChangeAspect="1"/>
+            </wp:cNvGraphicFramePr>
+            <a:graphic xmlns:a="http://schemas.openxmlformats.org/drawingml/2006/main">
+              <a:graphicData uri="http://schemas.openxmlformats.org/drawingml/2006/picture">
+                <pic:pic xmlns:pic="http://schemas.openxmlformats.org/drawingml/2006/picture">
+                  <pic:nvPicPr>
+                    <pic:cNvPr id="1" name=""/>
+                    <pic:cNvPicPr/>
+                  </pic:nvPicPr>
+                  <pic:blipFill>
+                    <a:blip r:embed="rId28">
+                      <a:extLst>
+                        <a:ext uri="{28A0092B-C50C-407E-A947-70E740481C1C}">
+                          <a14:useLocalDpi xmlns:a14="http://schemas.microsoft.com/office/drawing/2010/main" val="0"/>
+                        </a:ext>
+                      </a:extLst>
+                    </a:blip>
+                    <a:stretch>
+                      <a:fillRect/>
+                    </a:stretch>
+                  </pic:blipFill>
+                  <pic:spPr>
+                    <a:xfrm>
+                      <a:off x="0" y="0"/>
+                      <a:ext cx="6554470" cy="3315970"/>
+                    </a:xfrm>
+                    <a:prstGeom prst="rect">
+                      <a:avLst/>
+                    </a:prstGeom>
+                  </pic:spPr>
+                </pic:pic>
+              </a:graphicData>
+            </a:graphic>
+            <wp14:sizeRelH relativeFrom="page">
+              <wp14:pctWidth>0</wp14:pctWidth>
+            </wp14:sizeRelH>
+            <wp14:sizeRelV relativeFrom="page">
+              <wp14:pctHeight>0</wp14:pctHeight>
+            </wp14:sizeRelV>
+          </wp:anchor>
+        </w:drawing>
+      </w:r>
+      <w:r>
+        <w:rPr>
+          <w:rFonts w:asciiTheme="majorHAnsi" w:hAnsiTheme="majorHAnsi" w:cstheme="majorHAnsi"/>
+          <w:color w:val="000000"/>
+          <w:sz w:val="24"/>
+          <w:szCs w:val="24"/>
+        </w:rPr>
+        <w:drawing>
+          <wp:anchor distT="0" distB="0" distL="114300" distR="114300" simplePos="0" relativeHeight="251668480" behindDoc="0" locked="0" layoutInCell="1" allowOverlap="1" wp14:anchorId="12F65B99" wp14:editId="2E14EE09">
+            <wp:simplePos x="0" y="0"/>
+            <wp:positionH relativeFrom="margin">
+              <wp:align>right</wp:align>
+            </wp:positionH>
+            <wp:positionV relativeFrom="paragraph">
+              <wp:posOffset>591</wp:posOffset>
+            </wp:positionV>
+            <wp:extent cx="6400800" cy="3354070"/>
+            <wp:effectExtent l="0" t="0" r="0" b="0"/>
+            <wp:wrapSquare wrapText="bothSides"/>
+            <wp:docPr id="14" name="Imagen 14"/>
+            <wp:cNvGraphicFramePr>
+              <a:graphicFrameLocks xmlns:a="http://schemas.openxmlformats.org/drawingml/2006/main" noChangeAspect="1"/>
+            </wp:cNvGraphicFramePr>
+            <a:graphic xmlns:a="http://schemas.openxmlformats.org/drawingml/2006/main">
+              <a:graphicData uri="http://schemas.openxmlformats.org/drawingml/2006/picture">
+                <pic:pic xmlns:pic="http://schemas.openxmlformats.org/drawingml/2006/picture">
+                  <pic:nvPicPr>
+                    <pic:cNvPr id="1" name=""/>
+                    <pic:cNvPicPr/>
+                  </pic:nvPicPr>
+                  <pic:blipFill>
+                    <a:blip r:embed="rId29">
+                      <a:extLst>
+                        <a:ext uri="{28A0092B-C50C-407E-A947-70E740481C1C}">
+                          <a14:useLocalDpi xmlns:a14="http://schemas.microsoft.com/office/drawing/2010/main" val="0"/>
+                        </a:ext>
+                      </a:extLst>
+                    </a:blip>
+                    <a:stretch>
+                      <a:fillRect/>
+                    </a:stretch>
+                  </pic:blipFill>
+                  <pic:spPr>
+                    <a:xfrm>
+                      <a:off x="0" y="0"/>
+                      <a:ext cx="6400800" cy="3354070"/>
+                    </a:xfrm>
+                    <a:prstGeom prst="rect">
+                      <a:avLst/>
+                    </a:prstGeom>
+                  </pic:spPr>
+                </pic:pic>
+              </a:graphicData>
+            </a:graphic>
+            <wp14:sizeRelH relativeFrom="page">
+              <wp14:pctWidth>0</wp14:pctWidth>
+            </wp14:sizeRelH>
+            <wp14:sizeRelV relativeFrom="page">
+              <wp14:pctHeight>0</wp14:pctHeight>
+            </wp14:sizeRelV>
+          </wp:anchor>
+        </w:drawing>
+      </w:r>
+    </w:p>
+    <w:p>
+      <w:pPr>
+        <w:spacing w:after="0" w:line="240" w:lineRule="auto"/>
+        <w:jc w:val="both"/>
+        <w:rPr>
+          <w:rFonts w:asciiTheme="majorHAnsi" w:hAnsiTheme="majorHAnsi" w:cstheme="majorHAnsi"/>
+          <w:color w:val="000000"/>
+          <w:sz w:val="24"/>
+          <w:szCs w:val="24"/>
+        </w:rPr>
+      </w:pPr>
+    </w:p>
+    <w:p>
+      <w:pPr>
+        <w:spacing w:after="0" w:line="240" w:lineRule="auto"/>
+        <w:jc w:val="both"/>
+        <w:rPr>
+          <w:rFonts w:asciiTheme="majorHAnsi" w:hAnsiTheme="majorHAnsi" w:cstheme="majorHAnsi"/>
+          <w:color w:val="000000"/>
+          <w:sz w:val="24"/>
+          <w:szCs w:val="24"/>
+        </w:rPr>
+      </w:pPr>
+    </w:p>
+    <w:p>
+      <w:pPr>
+        <w:spacing w:after="0" w:line="240" w:lineRule="auto"/>
+        <w:jc w:val="both"/>
+        <w:rPr>
+          <w:rFonts w:asciiTheme="majorHAnsi" w:hAnsiTheme="majorHAnsi" w:cstheme="majorHAnsi"/>
+          <w:color w:val="000000"/>
+          <w:sz w:val="24"/>
+          <w:szCs w:val="24"/>
+        </w:rPr>
+      </w:pPr>
+    </w:p>
+    <w:p>
+      <w:pPr>
+        <w:spacing w:after="0" w:line="240" w:lineRule="auto"/>
+        <w:jc w:val="both"/>
+        <w:rPr>
+          <w:rFonts w:asciiTheme="majorHAnsi" w:hAnsiTheme="majorHAnsi" w:cstheme="majorHAnsi"/>
+          <w:color w:val="000000"/>
+          <w:sz w:val="24"/>
+          <w:szCs w:val="24"/>
+        </w:rPr>
+      </w:pPr>
+    </w:p>
+    <w:p>
+      <w:pPr>
+        <w:spacing w:after="0" w:line="240" w:lineRule="auto"/>
+        <w:jc w:val="both"/>
+        <w:rPr>
+          <w:rFonts w:asciiTheme="majorHAnsi" w:hAnsiTheme="majorHAnsi" w:cstheme="majorHAnsi"/>
+          <w:color w:val="000000"/>
+          <w:sz w:val="24"/>
+          <w:szCs w:val="24"/>
+        </w:rPr>
+      </w:pPr>
+    </w:p>
+    <w:p>
+      <w:pPr>
+        <w:spacing w:after="0" w:line="240" w:lineRule="auto"/>
+        <w:jc w:val="both"/>
+        <w:rPr>
+          <w:rFonts w:asciiTheme="majorHAnsi" w:hAnsiTheme="majorHAnsi" w:cstheme="majorHAnsi"/>
+          <w:color w:val="000000"/>
+          <w:sz w:val="24"/>
+          <w:szCs w:val="24"/>
+        </w:rPr>
+      </w:pPr>
+    </w:p>
+    <w:p>
+      <w:pPr>
+        <w:spacing w:after="0" w:line="240" w:lineRule="auto"/>
+        <w:jc w:val="both"/>
+        <w:rPr>
+          <w:rFonts w:asciiTheme="majorHAnsi" w:hAnsiTheme="majorHAnsi" w:cstheme="majorHAnsi"/>
+          <w:color w:val="000000"/>
+          <w:sz w:val="24"/>
+          <w:szCs w:val="24"/>
+        </w:rPr>
+      </w:pPr>
+      <w:r>
+        <w:rPr>
+          <w:rFonts w:asciiTheme="majorHAnsi" w:hAnsiTheme="majorHAnsi" w:cstheme="majorHAnsi"/>
+          <w:color w:val="000000"/>
+          <w:sz w:val="24"/>
+          <w:szCs w:val="24"/>
+        </w:rPr>
+        <w:lastRenderedPageBreak/>
+        <w:drawing>
+          <wp:anchor distT="0" distB="0" distL="114300" distR="114300" simplePos="0" relativeHeight="251671552" behindDoc="0" locked="0" layoutInCell="1" allowOverlap="1" wp14:anchorId="3F9B928D" wp14:editId="74711E7C">
+            <wp:simplePos x="0" y="0"/>
+            <wp:positionH relativeFrom="column">
+              <wp:posOffset>-52415</wp:posOffset>
+            </wp:positionH>
+            <wp:positionV relativeFrom="paragraph">
+              <wp:posOffset>3648672</wp:posOffset>
+            </wp:positionV>
+            <wp:extent cx="6400800" cy="3463290"/>
+            <wp:effectExtent l="0" t="0" r="0" b="3810"/>
+            <wp:wrapSquare wrapText="bothSides"/>
+            <wp:docPr id="17" name="Imagen 17"/>
+            <wp:cNvGraphicFramePr>
+              <a:graphicFrameLocks xmlns:a="http://schemas.openxmlformats.org/drawingml/2006/main" noChangeAspect="1"/>
+            </wp:cNvGraphicFramePr>
+            <a:graphic xmlns:a="http://schemas.openxmlformats.org/drawingml/2006/main">
+              <a:graphicData uri="http://schemas.openxmlformats.org/drawingml/2006/picture">
+                <pic:pic xmlns:pic="http://schemas.openxmlformats.org/drawingml/2006/picture">
+                  <pic:nvPicPr>
+                    <pic:cNvPr id="1" name=""/>
+                    <pic:cNvPicPr/>
+                  </pic:nvPicPr>
+                  <pic:blipFill>
+                    <a:blip r:embed="rId30">
+                      <a:extLst>
+                        <a:ext uri="{28A0092B-C50C-407E-A947-70E740481C1C}">
+                          <a14:useLocalDpi xmlns:a14="http://schemas.microsoft.com/office/drawing/2010/main" val="0"/>
+                        </a:ext>
+                      </a:extLst>
+                    </a:blip>
+                    <a:stretch>
+                      <a:fillRect/>
+                    </a:stretch>
+                  </pic:blipFill>
+                  <pic:spPr>
+                    <a:xfrm>
+                      <a:off x="0" y="0"/>
+                      <a:ext cx="6400800" cy="3463290"/>
+                    </a:xfrm>
+                    <a:prstGeom prst="rect">
+                      <a:avLst/>
+                    </a:prstGeom>
+                  </pic:spPr>
+                </pic:pic>
+              </a:graphicData>
+            </a:graphic>
+            <wp14:sizeRelH relativeFrom="page">
+              <wp14:pctWidth>0</wp14:pctWidth>
+            </wp14:sizeRelH>
+            <wp14:sizeRelV relativeFrom="page">
+              <wp14:pctHeight>0</wp14:pctHeight>
+            </wp14:sizeRelV>
+          </wp:anchor>
+        </w:drawing>
+      </w:r>
+      <w:r>
+        <w:rPr>
+          <w:rFonts w:asciiTheme="majorHAnsi" w:hAnsiTheme="majorHAnsi" w:cstheme="majorHAnsi"/>
+          <w:color w:val="000000"/>
+          <w:sz w:val="24"/>
+          <w:szCs w:val="24"/>
+        </w:rPr>
+        <w:drawing>
+          <wp:anchor distT="0" distB="0" distL="114300" distR="114300" simplePos="0" relativeHeight="251670528" behindDoc="0" locked="0" layoutInCell="1" allowOverlap="1" wp14:anchorId="0DDE4AFD" wp14:editId="2BC48518">
+            <wp:simplePos x="0" y="0"/>
+            <wp:positionH relativeFrom="margin">
+              <wp:align>right</wp:align>
+            </wp:positionH>
+            <wp:positionV relativeFrom="paragraph">
+              <wp:posOffset>0</wp:posOffset>
+            </wp:positionV>
+            <wp:extent cx="6400800" cy="3350895"/>
+            <wp:effectExtent l="0" t="0" r="0" b="1905"/>
+            <wp:wrapSquare wrapText="bothSides"/>
+            <wp:docPr id="16" name="Imagen 16"/>
+            <wp:cNvGraphicFramePr>
+              <a:graphicFrameLocks xmlns:a="http://schemas.openxmlformats.org/drawingml/2006/main" noChangeAspect="1"/>
+            </wp:cNvGraphicFramePr>
+            <a:graphic xmlns:a="http://schemas.openxmlformats.org/drawingml/2006/main">
+              <a:graphicData uri="http://schemas.openxmlformats.org/drawingml/2006/picture">
+                <pic:pic xmlns:pic="http://schemas.openxmlformats.org/drawingml/2006/picture">
+                  <pic:nvPicPr>
+                    <pic:cNvPr id="1" name=""/>
+                    <pic:cNvPicPr/>
+                  </pic:nvPicPr>
+                  <pic:blipFill>
+                    <a:blip r:embed="rId31">
+                      <a:extLst>
+                        <a:ext uri="{28A0092B-C50C-407E-A947-70E740481C1C}">
+                          <a14:useLocalDpi xmlns:a14="http://schemas.microsoft.com/office/drawing/2010/main" val="0"/>
+                        </a:ext>
+                      </a:extLst>
+                    </a:blip>
+                    <a:stretch>
+                      <a:fillRect/>
+                    </a:stretch>
+                  </pic:blipFill>
+                  <pic:spPr>
+                    <a:xfrm>
+                      <a:off x="0" y="0"/>
+                      <a:ext cx="6400800" cy="3350895"/>
+                    </a:xfrm>
+                    <a:prstGeom prst="rect">
+                      <a:avLst/>
+                    </a:prstGeom>
+                  </pic:spPr>
+                </pic:pic>
+              </a:graphicData>
+            </a:graphic>
+            <wp14:sizeRelH relativeFrom="page">
+              <wp14:pctWidth>0</wp14:pctWidth>
+            </wp14:sizeRelH>
+            <wp14:sizeRelV relativeFrom="page">
+              <wp14:pctHeight>0</wp14:pctHeight>
+            </wp14:sizeRelV>
+          </wp:anchor>
+        </w:drawing>
+      </w:r>
+    </w:p>
+    <w:p>
+      <w:pPr>
+        <w:spacing w:after="0" w:line="240" w:lineRule="auto"/>
+        <w:jc w:val="both"/>
+        <w:rPr>
+          <w:rFonts w:asciiTheme="majorHAnsi" w:hAnsiTheme="majorHAnsi" w:cstheme="majorHAnsi"/>
+          <w:color w:val="000000"/>
+          <w:sz w:val="24"/>
+          <w:szCs w:val="24"/>
+        </w:rPr>
+      </w:pPr>
+    </w:p>
+    <w:p>
+      <w:pPr>
+        <w:spacing w:after="0" w:line="240" w:lineRule="auto"/>
+        <w:jc w:val="both"/>
+        <w:rPr>
+          <w:rFonts w:asciiTheme="majorHAnsi" w:hAnsiTheme="majorHAnsi" w:cstheme="majorHAnsi"/>
+          <w:color w:val="000000"/>
+          <w:sz w:val="24"/>
+          <w:szCs w:val="24"/>
+        </w:rPr>
+      </w:pPr>
+    </w:p>
     <w:sectPr>
       <w:pgSz w:w="12240" w:h="15840"/>
-      <w:pgMar w:top="1417" w:right="1701" w:bottom="1417" w:left="1701" w:header="708" w:footer="708" w:gutter="0"/>
+      <w:pgMar w:top="1440" w:right="1080" w:bottom="1440" w:left="1080" w:header="708" w:footer="708" w:gutter="0"/>
       <w:cols w:space="708"/>
       <w:docGrid w:linePitch="360"/>
     </w:sectPr>

</xml_diff>